<commit_message>
Update interview sheet documents
</commit_message>
<xml_diff>
--- a/server/views/static/interview-questions-sheet.docx
+++ b/server/views/static/interview-questions-sheet.docx
@@ -32,7 +32,21 @@
         <w:rPr>
           <w:rFonts w:ascii="Arial" w:eastAsia="Arial" w:hAnsi="Arial" w:cs="Arial"/>
         </w:rPr>
-        <w:t xml:space="preserve">Use this resource when you need to collect information to submit an application for short-term accommodation (CAS2) for bail but cannot access the digital service during the applicant interview. </w:t>
+        <w:t xml:space="preserve">Use this resource when you need to collect information to </w:t>
+      </w:r>
+      <w:proofErr w:type="gramStart"/>
+      <w:r>
+        <w:rPr>
+          <w:rFonts w:ascii="Arial" w:eastAsia="Arial" w:hAnsi="Arial" w:cs="Arial"/>
+        </w:rPr>
+        <w:t>submit an application</w:t>
+      </w:r>
+      <w:proofErr w:type="gramEnd"/>
+      <w:r>
+        <w:rPr>
+          <w:rFonts w:ascii="Arial" w:eastAsia="Arial" w:hAnsi="Arial" w:cs="Arial"/>
+        </w:rPr>
+        <w:t xml:space="preserve"> for short-term accommodation (CAS2) for bail but cannot access the digital service during the applicant interview. </w:t>
       </w:r>
       <w:r>
         <w:br/>
@@ -79,7 +93,21 @@
         <w:rPr>
           <w:rFonts w:ascii="Arial" w:eastAsia="Arial" w:hAnsi="Arial" w:cs="Arial"/>
         </w:rPr>
-        <w:t>the applicant’s case reference number (CRN) from NDelius, or their prison number</w:t>
+        <w:t xml:space="preserve">the applicant’s case reference number (CRN) from </w:t>
+      </w:r>
+      <w:proofErr w:type="spellStart"/>
+      <w:r>
+        <w:rPr>
+          <w:rFonts w:ascii="Arial" w:eastAsia="Arial" w:hAnsi="Arial" w:cs="Arial"/>
+        </w:rPr>
+        <w:t>NDelius</w:t>
+      </w:r>
+      <w:proofErr w:type="spellEnd"/>
+      <w:r>
+        <w:rPr>
+          <w:rFonts w:ascii="Arial" w:eastAsia="Arial" w:hAnsi="Arial" w:cs="Arial"/>
+        </w:rPr>
+        <w:t>, or their prison number</w:t>
       </w:r>
     </w:p>
     <w:p>
@@ -198,8 +226,6 @@
           <w:rFonts w:ascii="Arial" w:eastAsia="Arial" w:hAnsi="Arial" w:cs="Arial"/>
         </w:rPr>
       </w:pPr>
-      <w:commentRangeStart w:id="0"/>
-      <w:commentRangeStart w:id="1"/>
       <w:r>
         <w:rPr>
           <w:rFonts w:ascii="Arial" w:eastAsia="Arial" w:hAnsi="Arial" w:cs="Arial"/>
@@ -241,14 +267,6 @@
           <w:rFonts w:ascii="Arial" w:eastAsia="Arial" w:hAnsi="Arial" w:cs="Arial"/>
         </w:rPr>
         <w:t>Integrated Offender Management (IOM)</w:t>
-      </w:r>
-      <w:commentRangeEnd w:id="0"/>
-      <w:r>
-        <w:commentReference w:id="0"/>
-      </w:r>
-      <w:commentRangeEnd w:id="1"/>
-      <w:r>
-        <w:commentReference w:id="1"/>
       </w:r>
     </w:p>
     <w:p>
@@ -1422,7 +1440,21 @@
         <w:rPr>
           <w:rFonts w:ascii="Arial" w:eastAsia="Arial" w:hAnsi="Arial" w:cs="Arial"/>
         </w:rPr>
-        <w:t>the gang name, any rival gangs or county lines</w:t>
+        <w:t xml:space="preserve">the </w:t>
+      </w:r>
+      <w:proofErr w:type="gramStart"/>
+      <w:r>
+        <w:rPr>
+          <w:rFonts w:ascii="Arial" w:eastAsia="Arial" w:hAnsi="Arial" w:cs="Arial"/>
+        </w:rPr>
+        <w:t>gang</w:t>
+      </w:r>
+      <w:proofErr w:type="gramEnd"/>
+      <w:r>
+        <w:rPr>
+          <w:rFonts w:ascii="Arial" w:eastAsia="Arial" w:hAnsi="Arial" w:cs="Arial"/>
+        </w:rPr>
+        <w:t xml:space="preserve"> name, any rival gangs or county lines</w:t>
       </w:r>
     </w:p>
     <w:p>
@@ -1743,7 +1775,21 @@
         <w:rPr>
           <w:rFonts w:ascii="Arial" w:eastAsia="Arial" w:hAnsi="Arial" w:cs="Arial"/>
         </w:rPr>
-        <w:t>travel pass with photograph</w:t>
+        <w:t xml:space="preserve">travel </w:t>
+      </w:r>
+      <w:proofErr w:type="gramStart"/>
+      <w:r>
+        <w:rPr>
+          <w:rFonts w:ascii="Arial" w:eastAsia="Arial" w:hAnsi="Arial" w:cs="Arial"/>
+        </w:rPr>
+        <w:t>pass</w:t>
+      </w:r>
+      <w:proofErr w:type="gramEnd"/>
+      <w:r>
+        <w:rPr>
+          <w:rFonts w:ascii="Arial" w:eastAsia="Arial" w:hAnsi="Arial" w:cs="Arial"/>
+        </w:rPr>
+        <w:t xml:space="preserve"> with photograph</w:t>
       </w:r>
     </w:p>
     <w:p>
@@ -1886,6 +1932,7 @@
           <w:bCs/>
           <w:color w:val="auto"/>
         </w:rPr>
+        <w:lastRenderedPageBreak/>
         <w:t>Offence information</w:t>
       </w:r>
     </w:p>
@@ -2456,6 +2503,7 @@
           <w:bCs/>
           <w:color w:val="auto"/>
         </w:rPr>
+        <w:lastRenderedPageBreak/>
         <w:t>Health needs questions</w:t>
       </w:r>
     </w:p>
@@ -2993,6 +3041,7 @@
         <w:rPr>
           <w:rFonts w:ascii="Arial" w:eastAsia="Arial" w:hAnsi="Arial" w:cs="Arial"/>
         </w:rPr>
+        <w:lastRenderedPageBreak/>
         <w:t>what their needs are and if they have a formal diagnosis</w:t>
       </w:r>
     </w:p>
@@ -3196,7 +3245,21 @@
         <w:rPr>
           <w:rFonts w:ascii="Arial" w:eastAsia="Arial" w:hAnsi="Arial" w:cs="Arial"/>
         </w:rPr>
-        <w:t>are managing a long term health condition</w:t>
+        <w:t xml:space="preserve">are managing a </w:t>
+      </w:r>
+      <w:proofErr w:type="gramStart"/>
+      <w:r>
+        <w:rPr>
+          <w:rFonts w:ascii="Arial" w:eastAsia="Arial" w:hAnsi="Arial" w:cs="Arial"/>
+        </w:rPr>
+        <w:t>long term</w:t>
+      </w:r>
+      <w:proofErr w:type="gramEnd"/>
+      <w:r>
+        <w:rPr>
+          <w:rFonts w:ascii="Arial" w:eastAsia="Arial" w:hAnsi="Arial" w:cs="Arial"/>
+        </w:rPr>
+        <w:t xml:space="preserve"> health condition</w:t>
       </w:r>
     </w:p>
     <w:p>
@@ -3298,20 +3361,20 @@
           <w:bCs/>
           <w:color w:val="auto"/>
         </w:rPr>
-        <w:t>Concerns to the applicant and others questions</w:t>
-      </w:r>
-    </w:p>
-    <w:p>
-      <w:pPr>
-        <w:pStyle w:val="Heading3"/>
-        <w:shd w:val="clear" w:color="auto" w:fill="D9D9D9" w:themeFill="background1" w:themeFillShade="D9"/>
+        <w:lastRenderedPageBreak/>
+        <w:t xml:space="preserve">Concerns to the applicant and </w:t>
+      </w:r>
+      <w:proofErr w:type="gramStart"/>
+      <w:r>
         <w:rPr>
           <w:rFonts w:ascii="Arial" w:eastAsia="Arial" w:hAnsi="Arial" w:cs="Arial"/>
           <w:b/>
           <w:bCs/>
           <w:color w:val="auto"/>
         </w:rPr>
-      </w:pPr>
+        <w:t>others</w:t>
+      </w:r>
+      <w:proofErr w:type="gramEnd"/>
       <w:r>
         <w:rPr>
           <w:rFonts w:ascii="Arial" w:eastAsia="Arial" w:hAnsi="Arial" w:cs="Arial"/>
@@ -3319,84 +3382,13 @@
           <w:bCs/>
           <w:color w:val="auto"/>
         </w:rPr>
-        <w:t>Self-harm and suicide</w:t>
-      </w:r>
-    </w:p>
-    <w:p>
-      <w:pPr>
+        <w:t xml:space="preserve"> questions</w:t>
+      </w:r>
+    </w:p>
+    <w:p>
+      <w:pPr>
+        <w:pStyle w:val="Heading3"/>
         <w:shd w:val="clear" w:color="auto" w:fill="D9D9D9" w:themeFill="background1" w:themeFillShade="D9"/>
-        <w:rPr>
-          <w:rFonts w:ascii="Arial" w:eastAsia="Arial" w:hAnsi="Arial" w:cs="Arial"/>
-        </w:rPr>
-      </w:pPr>
-      <w:r>
-        <w:rPr>
-          <w:rFonts w:ascii="Arial" w:eastAsia="Arial" w:hAnsi="Arial" w:cs="Arial"/>
-        </w:rPr>
-        <w:t>You’ll need to ask if any of the following apply and any relevant details. They:</w:t>
-      </w:r>
-    </w:p>
-    <w:p>
-      <w:pPr>
-        <w:pStyle w:val="ListParagraph"/>
-        <w:numPr>
-          <w:ilvl w:val="0"/>
-          <w:numId w:val="11"/>
-        </w:numPr>
-        <w:shd w:val="clear" w:color="auto" w:fill="D9D9D9" w:themeFill="background1" w:themeFillShade="D9"/>
-        <w:rPr>
-          <w:rFonts w:ascii="Arial" w:eastAsia="Arial" w:hAnsi="Arial" w:cs="Arial"/>
-        </w:rPr>
-      </w:pPr>
-      <w:r>
-        <w:rPr>
-          <w:rFonts w:ascii="Arial" w:eastAsia="Arial" w:hAnsi="Arial" w:cs="Arial"/>
-        </w:rPr>
-        <w:t>have self-harmed or attempted suicide in the past</w:t>
-      </w:r>
-    </w:p>
-    <w:p>
-      <w:pPr>
-        <w:pStyle w:val="ListParagraph"/>
-        <w:numPr>
-          <w:ilvl w:val="0"/>
-          <w:numId w:val="11"/>
-        </w:numPr>
-        <w:shd w:val="clear" w:color="auto" w:fill="D9D9D9" w:themeFill="background1" w:themeFillShade="D9"/>
-        <w:rPr>
-          <w:rFonts w:ascii="Arial" w:eastAsia="Arial" w:hAnsi="Arial" w:cs="Arial"/>
-        </w:rPr>
-      </w:pPr>
-      <w:r>
-        <w:rPr>
-          <w:rFonts w:ascii="Arial" w:eastAsia="Arial" w:hAnsi="Arial" w:cs="Arial"/>
-        </w:rPr>
-        <w:t xml:space="preserve">show concerning behaviours related to self-harm or suicide whilst in custody </w:t>
-      </w:r>
-    </w:p>
-    <w:p>
-      <w:pPr>
-        <w:pStyle w:val="ListParagraph"/>
-        <w:numPr>
-          <w:ilvl w:val="0"/>
-          <w:numId w:val="11"/>
-        </w:numPr>
-        <w:shd w:val="clear" w:color="auto" w:fill="D9D9D9" w:themeFill="background1" w:themeFillShade="D9"/>
-        <w:rPr>
-          <w:rFonts w:ascii="Arial" w:eastAsia="Arial" w:hAnsi="Arial" w:cs="Arial"/>
-        </w:rPr>
-      </w:pPr>
-      <w:r>
-        <w:rPr>
-          <w:rFonts w:ascii="Arial" w:eastAsia="Arial" w:hAnsi="Arial" w:cs="Arial"/>
-        </w:rPr>
-        <w:t>have any specific triggers related to self-harm or suicide</w:t>
-      </w:r>
-    </w:p>
-    <w:p>
-      <w:pPr>
-        <w:pStyle w:val="Heading3"/>
-        <w:shd w:val="clear" w:color="auto" w:fill="F2F2F2" w:themeFill="background1" w:themeFillShade="F2"/>
         <w:rPr>
           <w:rFonts w:ascii="Arial" w:eastAsia="Arial" w:hAnsi="Arial" w:cs="Arial"/>
           <w:b/>
@@ -3411,65 +3403,84 @@
           <w:bCs/>
           <w:color w:val="auto"/>
         </w:rPr>
-        <w:t>Violence and arson</w:t>
-      </w:r>
-    </w:p>
-    <w:p>
-      <w:pPr>
+        <w:t>Self-harm and suicide</w:t>
+      </w:r>
+    </w:p>
+    <w:p>
+      <w:pPr>
+        <w:shd w:val="clear" w:color="auto" w:fill="D9D9D9" w:themeFill="background1" w:themeFillShade="D9"/>
+        <w:rPr>
+          <w:rFonts w:ascii="Arial" w:eastAsia="Arial" w:hAnsi="Arial" w:cs="Arial"/>
+        </w:rPr>
+      </w:pPr>
+      <w:r>
+        <w:rPr>
+          <w:rFonts w:ascii="Arial" w:eastAsia="Arial" w:hAnsi="Arial" w:cs="Arial"/>
+        </w:rPr>
+        <w:t>You’ll need to ask if any of the following apply and any relevant details. They:</w:t>
+      </w:r>
+    </w:p>
+    <w:p>
+      <w:pPr>
+        <w:pStyle w:val="ListParagraph"/>
+        <w:numPr>
+          <w:ilvl w:val="0"/>
+          <w:numId w:val="11"/>
+        </w:numPr>
+        <w:shd w:val="clear" w:color="auto" w:fill="D9D9D9" w:themeFill="background1" w:themeFillShade="D9"/>
+        <w:rPr>
+          <w:rFonts w:ascii="Arial" w:eastAsia="Arial" w:hAnsi="Arial" w:cs="Arial"/>
+        </w:rPr>
+      </w:pPr>
+      <w:r>
+        <w:rPr>
+          <w:rFonts w:ascii="Arial" w:eastAsia="Arial" w:hAnsi="Arial" w:cs="Arial"/>
+        </w:rPr>
+        <w:t>have self-harmed or attempted suicide in the past</w:t>
+      </w:r>
+    </w:p>
+    <w:p>
+      <w:pPr>
+        <w:pStyle w:val="ListParagraph"/>
+        <w:numPr>
+          <w:ilvl w:val="0"/>
+          <w:numId w:val="11"/>
+        </w:numPr>
+        <w:shd w:val="clear" w:color="auto" w:fill="D9D9D9" w:themeFill="background1" w:themeFillShade="D9"/>
+        <w:rPr>
+          <w:rFonts w:ascii="Arial" w:eastAsia="Arial" w:hAnsi="Arial" w:cs="Arial"/>
+        </w:rPr>
+      </w:pPr>
+      <w:r>
+        <w:rPr>
+          <w:rFonts w:ascii="Arial" w:eastAsia="Arial" w:hAnsi="Arial" w:cs="Arial"/>
+        </w:rPr>
+        <w:t xml:space="preserve">show concerning behaviours related to self-harm or suicide whilst in custody </w:t>
+      </w:r>
+    </w:p>
+    <w:p>
+      <w:pPr>
+        <w:pStyle w:val="ListParagraph"/>
+        <w:numPr>
+          <w:ilvl w:val="0"/>
+          <w:numId w:val="11"/>
+        </w:numPr>
+        <w:shd w:val="clear" w:color="auto" w:fill="D9D9D9" w:themeFill="background1" w:themeFillShade="D9"/>
+        <w:rPr>
+          <w:rFonts w:ascii="Arial" w:eastAsia="Arial" w:hAnsi="Arial" w:cs="Arial"/>
+        </w:rPr>
+      </w:pPr>
+      <w:r>
+        <w:rPr>
+          <w:rFonts w:ascii="Arial" w:eastAsia="Arial" w:hAnsi="Arial" w:cs="Arial"/>
+        </w:rPr>
+        <w:t>have any specific triggers related to self-harm or suicide</w:t>
+      </w:r>
+    </w:p>
+    <w:p>
+      <w:pPr>
+        <w:pStyle w:val="Heading3"/>
         <w:shd w:val="clear" w:color="auto" w:fill="F2F2F2" w:themeFill="background1" w:themeFillShade="F2"/>
-        <w:rPr>
-          <w:rFonts w:ascii="Arial" w:eastAsia="Arial" w:hAnsi="Arial" w:cs="Arial"/>
-        </w:rPr>
-      </w:pPr>
-      <w:r>
-        <w:rPr>
-          <w:rFonts w:ascii="Arial" w:eastAsia="Arial" w:hAnsi="Arial" w:cs="Arial"/>
-        </w:rPr>
-        <w:t>You’ll need to ask if any of the following apply and any relevant details. They:</w:t>
-      </w:r>
-    </w:p>
-    <w:p>
-      <w:pPr>
-        <w:pStyle w:val="ListParagraph"/>
-        <w:numPr>
-          <w:ilvl w:val="0"/>
-          <w:numId w:val="10"/>
-        </w:numPr>
-        <w:shd w:val="clear" w:color="auto" w:fill="F2F2F2" w:themeFill="background1" w:themeFillShade="F2"/>
-        <w:rPr>
-          <w:rFonts w:ascii="Arial" w:eastAsia="Arial" w:hAnsi="Arial" w:cs="Arial"/>
-        </w:rPr>
-      </w:pPr>
-      <w:r>
-        <w:rPr>
-          <w:rFonts w:ascii="Arial" w:eastAsia="Arial" w:hAnsi="Arial" w:cs="Arial"/>
-        </w:rPr>
-        <w:t>have had convictions or behaviours related to violence or arson in the past</w:t>
-      </w:r>
-    </w:p>
-    <w:p>
-      <w:pPr>
-        <w:pStyle w:val="ListParagraph"/>
-        <w:numPr>
-          <w:ilvl w:val="0"/>
-          <w:numId w:val="10"/>
-        </w:numPr>
-        <w:shd w:val="clear" w:color="auto" w:fill="F2F2F2" w:themeFill="background1" w:themeFillShade="F2"/>
-        <w:rPr>
-          <w:rFonts w:ascii="Arial" w:eastAsia="Arial" w:hAnsi="Arial" w:cs="Arial"/>
-        </w:rPr>
-      </w:pPr>
-      <w:r>
-        <w:rPr>
-          <w:rFonts w:ascii="Arial" w:eastAsia="Arial" w:hAnsi="Arial" w:cs="Arial"/>
-        </w:rPr>
-        <w:t>show concerning behaviours related to violence or arson whilst in custody</w:t>
-      </w:r>
-    </w:p>
-    <w:p>
-      <w:pPr>
-        <w:pStyle w:val="Heading3"/>
-        <w:shd w:val="clear" w:color="auto" w:fill="D9D9D9" w:themeFill="background1" w:themeFillShade="D9"/>
         <w:rPr>
           <w:rFonts w:ascii="Arial" w:eastAsia="Arial" w:hAnsi="Arial" w:cs="Arial"/>
           <w:b/>
@@ -3484,84 +3495,65 @@
           <w:bCs/>
           <w:color w:val="auto"/>
         </w:rPr>
-        <w:t>Living in the community</w:t>
-      </w:r>
-    </w:p>
-    <w:p>
-      <w:pPr>
+        <w:t>Violence and arson</w:t>
+      </w:r>
+    </w:p>
+    <w:p>
+      <w:pPr>
+        <w:shd w:val="clear" w:color="auto" w:fill="F2F2F2" w:themeFill="background1" w:themeFillShade="F2"/>
+        <w:rPr>
+          <w:rFonts w:ascii="Arial" w:eastAsia="Arial" w:hAnsi="Arial" w:cs="Arial"/>
+        </w:rPr>
+      </w:pPr>
+      <w:r>
+        <w:rPr>
+          <w:rFonts w:ascii="Arial" w:eastAsia="Arial" w:hAnsi="Arial" w:cs="Arial"/>
+        </w:rPr>
+        <w:t>You’ll need to ask if any of the following apply and any relevant details. They:</w:t>
+      </w:r>
+    </w:p>
+    <w:p>
+      <w:pPr>
+        <w:pStyle w:val="ListParagraph"/>
+        <w:numPr>
+          <w:ilvl w:val="0"/>
+          <w:numId w:val="10"/>
+        </w:numPr>
+        <w:shd w:val="clear" w:color="auto" w:fill="F2F2F2" w:themeFill="background1" w:themeFillShade="F2"/>
+        <w:rPr>
+          <w:rFonts w:ascii="Arial" w:eastAsia="Arial" w:hAnsi="Arial" w:cs="Arial"/>
+        </w:rPr>
+      </w:pPr>
+      <w:r>
+        <w:rPr>
+          <w:rFonts w:ascii="Arial" w:eastAsia="Arial" w:hAnsi="Arial" w:cs="Arial"/>
+        </w:rPr>
+        <w:t>have had convictions or behaviours related to violence or arson in the past</w:t>
+      </w:r>
+    </w:p>
+    <w:p>
+      <w:pPr>
+        <w:pStyle w:val="ListParagraph"/>
+        <w:numPr>
+          <w:ilvl w:val="0"/>
+          <w:numId w:val="10"/>
+        </w:numPr>
+        <w:shd w:val="clear" w:color="auto" w:fill="F2F2F2" w:themeFill="background1" w:themeFillShade="F2"/>
+        <w:rPr>
+          <w:rFonts w:ascii="Arial" w:eastAsia="Arial" w:hAnsi="Arial" w:cs="Arial"/>
+        </w:rPr>
+      </w:pPr>
+      <w:r>
+        <w:rPr>
+          <w:rFonts w:ascii="Arial" w:eastAsia="Arial" w:hAnsi="Arial" w:cs="Arial"/>
+        </w:rPr>
+        <w:t>show concerning behaviours related to violence or arson whilst in custody</w:t>
+      </w:r>
+    </w:p>
+    <w:p>
+      <w:pPr>
+        <w:pStyle w:val="Heading3"/>
         <w:shd w:val="clear" w:color="auto" w:fill="D9D9D9" w:themeFill="background1" w:themeFillShade="D9"/>
-        <w:rPr>
-          <w:rFonts w:ascii="Arial" w:eastAsia="Arial" w:hAnsi="Arial" w:cs="Arial"/>
-        </w:rPr>
-      </w:pPr>
-      <w:r>
-        <w:rPr>
-          <w:rFonts w:ascii="Arial" w:eastAsia="Arial" w:hAnsi="Arial" w:cs="Arial"/>
-        </w:rPr>
-        <w:t>You’ll need to ask if any of the following apply and any relevant details. They:</w:t>
-      </w:r>
-    </w:p>
-    <w:p>
-      <w:pPr>
-        <w:pStyle w:val="ListParagraph"/>
-        <w:numPr>
-          <w:ilvl w:val="0"/>
-          <w:numId w:val="9"/>
-        </w:numPr>
-        <w:shd w:val="clear" w:color="auto" w:fill="D9D9D9" w:themeFill="background1" w:themeFillShade="D9"/>
-        <w:rPr>
-          <w:rFonts w:ascii="Arial" w:eastAsia="Arial" w:hAnsi="Arial" w:cs="Arial"/>
-        </w:rPr>
-      </w:pPr>
-      <w:r>
-        <w:rPr>
-          <w:rFonts w:ascii="Arial" w:eastAsia="Arial" w:hAnsi="Arial" w:cs="Arial"/>
-        </w:rPr>
-        <w:t>have had convictions or behaviours related to aggression or hate towards others in the past</w:t>
-      </w:r>
-    </w:p>
-    <w:p>
-      <w:pPr>
-        <w:pStyle w:val="ListParagraph"/>
-        <w:numPr>
-          <w:ilvl w:val="0"/>
-          <w:numId w:val="9"/>
-        </w:numPr>
-        <w:shd w:val="clear" w:color="auto" w:fill="D9D9D9" w:themeFill="background1" w:themeFillShade="D9"/>
-        <w:rPr>
-          <w:rFonts w:ascii="Arial" w:eastAsia="Arial" w:hAnsi="Arial" w:cs="Arial"/>
-        </w:rPr>
-      </w:pPr>
-      <w:r>
-        <w:rPr>
-          <w:rFonts w:ascii="Arial" w:eastAsia="Arial" w:hAnsi="Arial" w:cs="Arial"/>
-        </w:rPr>
-        <w:t>have been a victim of violence, bullying, or intimidation from others</w:t>
-      </w:r>
-    </w:p>
-    <w:p>
-      <w:pPr>
-        <w:pStyle w:val="ListParagraph"/>
-        <w:numPr>
-          <w:ilvl w:val="0"/>
-          <w:numId w:val="9"/>
-        </w:numPr>
-        <w:shd w:val="clear" w:color="auto" w:fill="D9D9D9" w:themeFill="background1" w:themeFillShade="D9"/>
-        <w:rPr>
-          <w:rFonts w:ascii="Arial" w:eastAsia="Arial" w:hAnsi="Arial" w:cs="Arial"/>
-        </w:rPr>
-      </w:pPr>
-      <w:r>
-        <w:rPr>
-          <w:rFonts w:ascii="Arial" w:eastAsia="Arial" w:hAnsi="Arial" w:cs="Arial"/>
-        </w:rPr>
-        <w:t>show concerning behaviours related to living in the community whilst in custody</w:t>
-      </w:r>
-    </w:p>
-    <w:p>
-      <w:pPr>
-        <w:pStyle w:val="Heading3"/>
-        <w:shd w:val="clear" w:color="auto" w:fill="F2F2F2" w:themeFill="background1" w:themeFillShade="F2"/>
         <w:rPr>
           <w:rFonts w:ascii="Arial" w:eastAsia="Arial" w:hAnsi="Arial" w:cs="Arial"/>
           <w:b/>
@@ -3576,65 +3568,84 @@
           <w:bCs/>
           <w:color w:val="auto"/>
         </w:rPr>
-        <w:t>Safety of staff</w:t>
-      </w:r>
-    </w:p>
-    <w:p>
-      <w:pPr>
+        <w:t>Living in the community</w:t>
+      </w:r>
+    </w:p>
+    <w:p>
+      <w:pPr>
+        <w:shd w:val="clear" w:color="auto" w:fill="D9D9D9" w:themeFill="background1" w:themeFillShade="D9"/>
+        <w:rPr>
+          <w:rFonts w:ascii="Arial" w:eastAsia="Arial" w:hAnsi="Arial" w:cs="Arial"/>
+        </w:rPr>
+      </w:pPr>
+      <w:r>
+        <w:rPr>
+          <w:rFonts w:ascii="Arial" w:eastAsia="Arial" w:hAnsi="Arial" w:cs="Arial"/>
+        </w:rPr>
+        <w:t>You’ll need to ask if any of the following apply and any relevant details. They:</w:t>
+      </w:r>
+    </w:p>
+    <w:p>
+      <w:pPr>
+        <w:pStyle w:val="ListParagraph"/>
+        <w:numPr>
+          <w:ilvl w:val="0"/>
+          <w:numId w:val="9"/>
+        </w:numPr>
+        <w:shd w:val="clear" w:color="auto" w:fill="D9D9D9" w:themeFill="background1" w:themeFillShade="D9"/>
+        <w:rPr>
+          <w:rFonts w:ascii="Arial" w:eastAsia="Arial" w:hAnsi="Arial" w:cs="Arial"/>
+        </w:rPr>
+      </w:pPr>
+      <w:r>
+        <w:rPr>
+          <w:rFonts w:ascii="Arial" w:eastAsia="Arial" w:hAnsi="Arial" w:cs="Arial"/>
+        </w:rPr>
+        <w:t>have had convictions or behaviours related to aggression or hate towards others in the past</w:t>
+      </w:r>
+    </w:p>
+    <w:p>
+      <w:pPr>
+        <w:pStyle w:val="ListParagraph"/>
+        <w:numPr>
+          <w:ilvl w:val="0"/>
+          <w:numId w:val="9"/>
+        </w:numPr>
+        <w:shd w:val="clear" w:color="auto" w:fill="D9D9D9" w:themeFill="background1" w:themeFillShade="D9"/>
+        <w:rPr>
+          <w:rFonts w:ascii="Arial" w:eastAsia="Arial" w:hAnsi="Arial" w:cs="Arial"/>
+        </w:rPr>
+      </w:pPr>
+      <w:r>
+        <w:rPr>
+          <w:rFonts w:ascii="Arial" w:eastAsia="Arial" w:hAnsi="Arial" w:cs="Arial"/>
+        </w:rPr>
+        <w:t>have been a victim of violence, bullying, or intimidation from others</w:t>
+      </w:r>
+    </w:p>
+    <w:p>
+      <w:pPr>
+        <w:pStyle w:val="ListParagraph"/>
+        <w:numPr>
+          <w:ilvl w:val="0"/>
+          <w:numId w:val="9"/>
+        </w:numPr>
+        <w:shd w:val="clear" w:color="auto" w:fill="D9D9D9" w:themeFill="background1" w:themeFillShade="D9"/>
+        <w:rPr>
+          <w:rFonts w:ascii="Arial" w:eastAsia="Arial" w:hAnsi="Arial" w:cs="Arial"/>
+        </w:rPr>
+      </w:pPr>
+      <w:r>
+        <w:rPr>
+          <w:rFonts w:ascii="Arial" w:eastAsia="Arial" w:hAnsi="Arial" w:cs="Arial"/>
+        </w:rPr>
+        <w:t>show concerning behaviours related to living in the community whilst in custody</w:t>
+      </w:r>
+    </w:p>
+    <w:p>
+      <w:pPr>
+        <w:pStyle w:val="Heading3"/>
         <w:shd w:val="clear" w:color="auto" w:fill="F2F2F2" w:themeFill="background1" w:themeFillShade="F2"/>
-        <w:rPr>
-          <w:rFonts w:ascii="Arial" w:eastAsia="Arial" w:hAnsi="Arial" w:cs="Arial"/>
-        </w:rPr>
-      </w:pPr>
-      <w:r>
-        <w:rPr>
-          <w:rFonts w:ascii="Arial" w:eastAsia="Arial" w:hAnsi="Arial" w:cs="Arial"/>
-        </w:rPr>
-        <w:t>You’ll need to ask if any of the following apply and any relevant details. They:</w:t>
-      </w:r>
-    </w:p>
-    <w:p>
-      <w:pPr>
-        <w:pStyle w:val="ListParagraph"/>
-        <w:numPr>
-          <w:ilvl w:val="0"/>
-          <w:numId w:val="8"/>
-        </w:numPr>
-        <w:shd w:val="clear" w:color="auto" w:fill="F2F2F2" w:themeFill="background1" w:themeFillShade="F2"/>
-        <w:rPr>
-          <w:rFonts w:ascii="Arial" w:eastAsia="Arial" w:hAnsi="Arial" w:cs="Arial"/>
-        </w:rPr>
-      </w:pPr>
-      <w:r>
-        <w:rPr>
-          <w:rFonts w:ascii="Arial" w:eastAsia="Arial" w:hAnsi="Arial" w:cs="Arial"/>
-        </w:rPr>
-        <w:t>have posed a risk to the safety of any staff in the past</w:t>
-      </w:r>
-    </w:p>
-    <w:p>
-      <w:pPr>
-        <w:pStyle w:val="ListParagraph"/>
-        <w:numPr>
-          <w:ilvl w:val="0"/>
-          <w:numId w:val="8"/>
-        </w:numPr>
-        <w:shd w:val="clear" w:color="auto" w:fill="F2F2F2" w:themeFill="background1" w:themeFillShade="F2"/>
-        <w:rPr>
-          <w:rFonts w:ascii="Arial" w:eastAsia="Arial" w:hAnsi="Arial" w:cs="Arial"/>
-        </w:rPr>
-      </w:pPr>
-      <w:r>
-        <w:rPr>
-          <w:rFonts w:ascii="Arial" w:eastAsia="Arial" w:hAnsi="Arial" w:cs="Arial"/>
-        </w:rPr>
-        <w:t>show concerning behaviours related to the safety of staff whilst in custody</w:t>
-      </w:r>
-    </w:p>
-    <w:p>
-      <w:pPr>
-        <w:pStyle w:val="Heading3"/>
-        <w:shd w:val="clear" w:color="auto" w:fill="D9D9D9" w:themeFill="background1" w:themeFillShade="D9"/>
         <w:rPr>
           <w:rFonts w:ascii="Arial" w:eastAsia="Arial" w:hAnsi="Arial" w:cs="Arial"/>
           <w:b/>
@@ -3649,287 +3660,65 @@
           <w:bCs/>
           <w:color w:val="auto"/>
         </w:rPr>
-        <w:t>Additional concerns</w:t>
-      </w:r>
-    </w:p>
-    <w:p>
-      <w:pPr>
+        <w:t>Safety of staff</w:t>
+      </w:r>
+    </w:p>
+    <w:p>
+      <w:pPr>
+        <w:shd w:val="clear" w:color="auto" w:fill="F2F2F2" w:themeFill="background1" w:themeFillShade="F2"/>
+        <w:rPr>
+          <w:rFonts w:ascii="Arial" w:eastAsia="Arial" w:hAnsi="Arial" w:cs="Arial"/>
+        </w:rPr>
+      </w:pPr>
+      <w:r>
+        <w:rPr>
+          <w:rFonts w:ascii="Arial" w:eastAsia="Arial" w:hAnsi="Arial" w:cs="Arial"/>
+        </w:rPr>
+        <w:t>You’ll need to ask if any of the following apply and any relevant details. They:</w:t>
+      </w:r>
+    </w:p>
+    <w:p>
+      <w:pPr>
+        <w:pStyle w:val="ListParagraph"/>
+        <w:numPr>
+          <w:ilvl w:val="0"/>
+          <w:numId w:val="8"/>
+        </w:numPr>
+        <w:shd w:val="clear" w:color="auto" w:fill="F2F2F2" w:themeFill="background1" w:themeFillShade="F2"/>
+        <w:rPr>
+          <w:rFonts w:ascii="Arial" w:eastAsia="Arial" w:hAnsi="Arial" w:cs="Arial"/>
+        </w:rPr>
+      </w:pPr>
+      <w:r>
+        <w:rPr>
+          <w:rFonts w:ascii="Arial" w:eastAsia="Arial" w:hAnsi="Arial" w:cs="Arial"/>
+        </w:rPr>
+        <w:t>have posed a risk to the safety of any staff in the past</w:t>
+      </w:r>
+    </w:p>
+    <w:p>
+      <w:pPr>
+        <w:pStyle w:val="ListParagraph"/>
+        <w:numPr>
+          <w:ilvl w:val="0"/>
+          <w:numId w:val="8"/>
+        </w:numPr>
+        <w:shd w:val="clear" w:color="auto" w:fill="F2F2F2" w:themeFill="background1" w:themeFillShade="F2"/>
+        <w:rPr>
+          <w:rFonts w:ascii="Arial" w:eastAsia="Arial" w:hAnsi="Arial" w:cs="Arial"/>
+        </w:rPr>
+      </w:pPr>
+      <w:r>
+        <w:rPr>
+          <w:rFonts w:ascii="Arial" w:eastAsia="Arial" w:hAnsi="Arial" w:cs="Arial"/>
+        </w:rPr>
+        <w:t>show concerning behaviours related to the safety of staff whilst in custody</w:t>
+      </w:r>
+    </w:p>
+    <w:p>
+      <w:pPr>
+        <w:pStyle w:val="Heading3"/>
         <w:shd w:val="clear" w:color="auto" w:fill="D9D9D9" w:themeFill="background1" w:themeFillShade="D9"/>
-        <w:rPr>
-          <w:rFonts w:ascii="Arial" w:eastAsia="Arial" w:hAnsi="Arial" w:cs="Arial"/>
-        </w:rPr>
-      </w:pPr>
-      <w:r>
-        <w:rPr>
-          <w:rFonts w:ascii="Arial" w:eastAsia="Arial" w:hAnsi="Arial" w:cs="Arial"/>
-        </w:rPr>
-        <w:t xml:space="preserve">You’ll need to ask if there are any past or present concerns related to any of the following convictions or behaviours: </w:t>
-      </w:r>
-    </w:p>
-    <w:p>
-      <w:pPr>
-        <w:pStyle w:val="ListParagraph"/>
-        <w:numPr>
-          <w:ilvl w:val="0"/>
-          <w:numId w:val="7"/>
-        </w:numPr>
-        <w:shd w:val="clear" w:color="auto" w:fill="D9D9D9" w:themeFill="background1" w:themeFillShade="D9"/>
-        <w:rPr>
-          <w:rFonts w:ascii="Arial" w:eastAsia="Arial" w:hAnsi="Arial" w:cs="Arial"/>
-        </w:rPr>
-      </w:pPr>
-      <w:r>
-        <w:rPr>
-          <w:rFonts w:ascii="Arial" w:eastAsia="Arial" w:hAnsi="Arial" w:cs="Arial"/>
-        </w:rPr>
-        <w:t>acquisitive offending</w:t>
-      </w:r>
-    </w:p>
-    <w:p>
-      <w:pPr>
-        <w:pStyle w:val="ListParagraph"/>
-        <w:numPr>
-          <w:ilvl w:val="0"/>
-          <w:numId w:val="7"/>
-        </w:numPr>
-        <w:shd w:val="clear" w:color="auto" w:fill="D9D9D9" w:themeFill="background1" w:themeFillShade="D9"/>
-        <w:rPr>
-          <w:rFonts w:ascii="Arial" w:eastAsia="Arial" w:hAnsi="Arial" w:cs="Arial"/>
-        </w:rPr>
-      </w:pPr>
-      <w:r>
-        <w:rPr>
-          <w:rFonts w:ascii="Arial" w:eastAsia="Arial" w:hAnsi="Arial" w:cs="Arial"/>
-        </w:rPr>
-        <w:t>driving-related offences</w:t>
-      </w:r>
-    </w:p>
-    <w:p>
-      <w:pPr>
-        <w:pStyle w:val="ListParagraph"/>
-        <w:numPr>
-          <w:ilvl w:val="0"/>
-          <w:numId w:val="7"/>
-        </w:numPr>
-        <w:shd w:val="clear" w:color="auto" w:fill="D9D9D9" w:themeFill="background1" w:themeFillShade="D9"/>
-        <w:rPr>
-          <w:rFonts w:ascii="Arial" w:eastAsia="Arial" w:hAnsi="Arial" w:cs="Arial"/>
-        </w:rPr>
-      </w:pPr>
-      <w:r>
-        <w:rPr>
-          <w:rFonts w:ascii="Arial" w:eastAsia="Arial" w:hAnsi="Arial" w:cs="Arial"/>
-        </w:rPr>
-        <w:t>drug supply and county lines involvement</w:t>
-      </w:r>
-    </w:p>
-    <w:p>
-      <w:pPr>
-        <w:pStyle w:val="ListParagraph"/>
-        <w:numPr>
-          <w:ilvl w:val="0"/>
-          <w:numId w:val="7"/>
-        </w:numPr>
-        <w:shd w:val="clear" w:color="auto" w:fill="D9D9D9" w:themeFill="background1" w:themeFillShade="D9"/>
-        <w:rPr>
-          <w:rFonts w:ascii="Arial" w:eastAsia="Arial" w:hAnsi="Arial" w:cs="Arial"/>
-        </w:rPr>
-      </w:pPr>
-      <w:r>
-        <w:rPr>
-          <w:rFonts w:ascii="Arial" w:eastAsia="Arial" w:hAnsi="Arial" w:cs="Arial"/>
-        </w:rPr>
-        <w:t>exploitation (such as unpaid labour, modern slavery, human trafficking or cuckooing)</w:t>
-      </w:r>
-    </w:p>
-    <w:p>
-      <w:pPr>
-        <w:pStyle w:val="ListParagraph"/>
-        <w:numPr>
-          <w:ilvl w:val="0"/>
-          <w:numId w:val="7"/>
-        </w:numPr>
-        <w:shd w:val="clear" w:color="auto" w:fill="D9D9D9" w:themeFill="background1" w:themeFillShade="D9"/>
-        <w:rPr>
-          <w:rFonts w:ascii="Arial" w:eastAsia="Arial" w:hAnsi="Arial" w:cs="Arial"/>
-        </w:rPr>
-      </w:pPr>
-      <w:r>
-        <w:rPr>
-          <w:rFonts w:ascii="Arial" w:eastAsia="Arial" w:hAnsi="Arial" w:cs="Arial"/>
-        </w:rPr>
-        <w:t>financial abuse or fraud</w:t>
-      </w:r>
-    </w:p>
-    <w:p>
-      <w:pPr>
-        <w:pStyle w:val="ListParagraph"/>
-        <w:numPr>
-          <w:ilvl w:val="0"/>
-          <w:numId w:val="7"/>
-        </w:numPr>
-        <w:shd w:val="clear" w:color="auto" w:fill="D9D9D9" w:themeFill="background1" w:themeFillShade="D9"/>
-        <w:rPr>
-          <w:rFonts w:ascii="Arial" w:eastAsia="Arial" w:hAnsi="Arial" w:cs="Arial"/>
-        </w:rPr>
-      </w:pPr>
-      <w:r>
-        <w:rPr>
-          <w:rFonts w:ascii="Arial" w:eastAsia="Arial" w:hAnsi="Arial" w:cs="Arial"/>
-        </w:rPr>
-        <w:t>media and public relations</w:t>
-      </w:r>
-    </w:p>
-    <w:p>
-      <w:pPr>
-        <w:pStyle w:val="ListParagraph"/>
-        <w:numPr>
-          <w:ilvl w:val="0"/>
-          <w:numId w:val="7"/>
-        </w:numPr>
-        <w:shd w:val="clear" w:color="auto" w:fill="D9D9D9" w:themeFill="background1" w:themeFillShade="D9"/>
-        <w:rPr>
-          <w:rFonts w:ascii="Arial" w:eastAsia="Arial" w:hAnsi="Arial" w:cs="Arial"/>
-        </w:rPr>
-      </w:pPr>
-      <w:r>
-        <w:rPr>
-          <w:rFonts w:ascii="Arial" w:eastAsia="Arial" w:hAnsi="Arial" w:cs="Arial"/>
-        </w:rPr>
-        <w:t>sex work</w:t>
-      </w:r>
-    </w:p>
-    <w:p>
-      <w:pPr>
-        <w:pStyle w:val="ListParagraph"/>
-        <w:numPr>
-          <w:ilvl w:val="0"/>
-          <w:numId w:val="7"/>
-        </w:numPr>
-        <w:shd w:val="clear" w:color="auto" w:fill="D9D9D9" w:themeFill="background1" w:themeFillShade="D9"/>
-        <w:rPr>
-          <w:rFonts w:ascii="Arial" w:eastAsia="Arial" w:hAnsi="Arial" w:cs="Arial"/>
-        </w:rPr>
-      </w:pPr>
-      <w:r>
-        <w:rPr>
-          <w:rFonts w:ascii="Arial" w:eastAsia="Arial" w:hAnsi="Arial" w:cs="Arial"/>
-        </w:rPr>
-        <w:t>stalking and harassment</w:t>
-      </w:r>
-    </w:p>
-    <w:p>
-      <w:pPr>
-        <w:shd w:val="clear" w:color="auto" w:fill="D9D9D9" w:themeFill="background1" w:themeFillShade="D9"/>
-        <w:rPr>
-          <w:rFonts w:ascii="Arial" w:eastAsia="Arial" w:hAnsi="Arial" w:cs="Arial"/>
-        </w:rPr>
-      </w:pPr>
-      <w:r>
-        <w:rPr>
-          <w:rFonts w:ascii="Arial" w:eastAsia="Arial" w:hAnsi="Arial" w:cs="Arial"/>
-        </w:rPr>
-        <w:t xml:space="preserve">If they apply, you’ll need details about: </w:t>
-      </w:r>
-    </w:p>
-    <w:p>
-      <w:pPr>
-        <w:pStyle w:val="ListParagraph"/>
-        <w:numPr>
-          <w:ilvl w:val="0"/>
-          <w:numId w:val="6"/>
-        </w:numPr>
-        <w:shd w:val="clear" w:color="auto" w:fill="D9D9D9" w:themeFill="background1" w:themeFillShade="D9"/>
-        <w:rPr>
-          <w:rFonts w:ascii="Arial" w:eastAsia="Arial" w:hAnsi="Arial" w:cs="Arial"/>
-        </w:rPr>
-      </w:pPr>
-      <w:r>
-        <w:rPr>
-          <w:rFonts w:ascii="Arial" w:eastAsia="Arial" w:hAnsi="Arial" w:cs="Arial"/>
-        </w:rPr>
-        <w:t>what has happened and when, including incident reports</w:t>
-      </w:r>
-    </w:p>
-    <w:p>
-      <w:pPr>
-        <w:pStyle w:val="ListParagraph"/>
-        <w:numPr>
-          <w:ilvl w:val="0"/>
-          <w:numId w:val="6"/>
-        </w:numPr>
-        <w:shd w:val="clear" w:color="auto" w:fill="D9D9D9" w:themeFill="background1" w:themeFillShade="D9"/>
-        <w:rPr>
-          <w:rFonts w:ascii="Arial" w:eastAsia="Arial" w:hAnsi="Arial" w:cs="Arial"/>
-        </w:rPr>
-      </w:pPr>
-      <w:r>
-        <w:rPr>
-          <w:rFonts w:ascii="Arial" w:eastAsia="Arial" w:hAnsi="Arial" w:cs="Arial"/>
-        </w:rPr>
-        <w:t>any safeguarding concerns or support needed</w:t>
-      </w:r>
-    </w:p>
-    <w:p>
-      <w:pPr>
-        <w:pStyle w:val="ListParagraph"/>
-        <w:numPr>
-          <w:ilvl w:val="0"/>
-          <w:numId w:val="6"/>
-        </w:numPr>
-        <w:shd w:val="clear" w:color="auto" w:fill="D9D9D9" w:themeFill="background1" w:themeFillShade="D9"/>
-        <w:rPr>
-          <w:rFonts w:ascii="Arial" w:eastAsia="Arial" w:hAnsi="Arial" w:cs="Arial"/>
-        </w:rPr>
-      </w:pPr>
-      <w:r>
-        <w:rPr>
-          <w:rFonts w:ascii="Arial" w:eastAsia="Arial" w:hAnsi="Arial" w:cs="Arial"/>
-        </w:rPr>
-        <w:t>anything else that might be useful for assessors to know</w:t>
-      </w:r>
-    </w:p>
-    <w:p>
-      <w:pPr>
-        <w:pStyle w:val="ListParagraph"/>
-        <w:numPr>
-          <w:ilvl w:val="0"/>
-          <w:numId w:val="6"/>
-        </w:numPr>
-        <w:shd w:val="clear" w:color="auto" w:fill="D9D9D9" w:themeFill="background1" w:themeFillShade="D9"/>
-        <w:rPr>
-          <w:rFonts w:ascii="Arial" w:eastAsia="Arial" w:hAnsi="Arial" w:cs="Arial"/>
-        </w:rPr>
-      </w:pPr>
-      <w:r>
-        <w:rPr>
-          <w:rFonts w:ascii="Arial" w:eastAsia="Arial" w:hAnsi="Arial" w:cs="Arial"/>
-        </w:rPr>
-        <w:t>any location information</w:t>
-      </w:r>
-    </w:p>
-    <w:p>
-      <w:pPr>
-        <w:pStyle w:val="ListParagraph"/>
-        <w:numPr>
-          <w:ilvl w:val="0"/>
-          <w:numId w:val="6"/>
-        </w:numPr>
-        <w:shd w:val="clear" w:color="auto" w:fill="D9D9D9" w:themeFill="background1" w:themeFillShade="D9"/>
-        <w:rPr>
-          <w:rFonts w:ascii="Arial" w:eastAsia="Arial" w:hAnsi="Arial" w:cs="Arial"/>
-        </w:rPr>
-      </w:pPr>
-      <w:r>
-        <w:rPr>
-          <w:rFonts w:ascii="Arial" w:eastAsia="Arial" w:hAnsi="Arial" w:cs="Arial"/>
-        </w:rPr>
-        <w:t>who may be impacted by this concern</w:t>
-      </w:r>
-    </w:p>
-    <w:p>
-      <w:pPr>
-        <w:pStyle w:val="Heading2"/>
         <w:rPr>
           <w:rFonts w:ascii="Arial" w:eastAsia="Arial" w:hAnsi="Arial" w:cs="Arial"/>
           <w:b/>
@@ -3944,13 +3733,288 @@
           <w:bCs/>
           <w:color w:val="auto"/>
         </w:rPr>
-        <w:t>Bail information questions</w:t>
-      </w:r>
-    </w:p>
-    <w:p>
-      <w:pPr>
-        <w:pStyle w:val="Heading3"/>
-        <w:shd w:val="clear" w:color="auto" w:fill="F2F2F2" w:themeFill="background1" w:themeFillShade="F2"/>
+        <w:t>Additional concerns</w:t>
+      </w:r>
+    </w:p>
+    <w:p>
+      <w:pPr>
+        <w:shd w:val="clear" w:color="auto" w:fill="D9D9D9" w:themeFill="background1" w:themeFillShade="D9"/>
+        <w:rPr>
+          <w:rFonts w:ascii="Arial" w:eastAsia="Arial" w:hAnsi="Arial" w:cs="Arial"/>
+        </w:rPr>
+      </w:pPr>
+      <w:r>
+        <w:rPr>
+          <w:rFonts w:ascii="Arial" w:eastAsia="Arial" w:hAnsi="Arial" w:cs="Arial"/>
+        </w:rPr>
+        <w:t xml:space="preserve">You’ll need to ask if there are any past or present concerns related to any of the following convictions or behaviours: </w:t>
+      </w:r>
+    </w:p>
+    <w:p>
+      <w:pPr>
+        <w:pStyle w:val="ListParagraph"/>
+        <w:numPr>
+          <w:ilvl w:val="0"/>
+          <w:numId w:val="7"/>
+        </w:numPr>
+        <w:shd w:val="clear" w:color="auto" w:fill="D9D9D9" w:themeFill="background1" w:themeFillShade="D9"/>
+        <w:rPr>
+          <w:rFonts w:ascii="Arial" w:eastAsia="Arial" w:hAnsi="Arial" w:cs="Arial"/>
+        </w:rPr>
+      </w:pPr>
+      <w:r>
+        <w:rPr>
+          <w:rFonts w:ascii="Arial" w:eastAsia="Arial" w:hAnsi="Arial" w:cs="Arial"/>
+        </w:rPr>
+        <w:t>acquisitive offending</w:t>
+      </w:r>
+    </w:p>
+    <w:p>
+      <w:pPr>
+        <w:pStyle w:val="ListParagraph"/>
+        <w:numPr>
+          <w:ilvl w:val="0"/>
+          <w:numId w:val="7"/>
+        </w:numPr>
+        <w:shd w:val="clear" w:color="auto" w:fill="D9D9D9" w:themeFill="background1" w:themeFillShade="D9"/>
+        <w:rPr>
+          <w:rFonts w:ascii="Arial" w:eastAsia="Arial" w:hAnsi="Arial" w:cs="Arial"/>
+        </w:rPr>
+      </w:pPr>
+      <w:r>
+        <w:rPr>
+          <w:rFonts w:ascii="Arial" w:eastAsia="Arial" w:hAnsi="Arial" w:cs="Arial"/>
+        </w:rPr>
+        <w:t>driving-related offences</w:t>
+      </w:r>
+    </w:p>
+    <w:p>
+      <w:pPr>
+        <w:pStyle w:val="ListParagraph"/>
+        <w:numPr>
+          <w:ilvl w:val="0"/>
+          <w:numId w:val="7"/>
+        </w:numPr>
+        <w:shd w:val="clear" w:color="auto" w:fill="D9D9D9" w:themeFill="background1" w:themeFillShade="D9"/>
+        <w:rPr>
+          <w:rFonts w:ascii="Arial" w:eastAsia="Arial" w:hAnsi="Arial" w:cs="Arial"/>
+        </w:rPr>
+      </w:pPr>
+      <w:r>
+        <w:rPr>
+          <w:rFonts w:ascii="Arial" w:eastAsia="Arial" w:hAnsi="Arial" w:cs="Arial"/>
+        </w:rPr>
+        <w:t>drug supply and county lines involvement</w:t>
+      </w:r>
+    </w:p>
+    <w:p>
+      <w:pPr>
+        <w:pStyle w:val="ListParagraph"/>
+        <w:numPr>
+          <w:ilvl w:val="0"/>
+          <w:numId w:val="7"/>
+        </w:numPr>
+        <w:shd w:val="clear" w:color="auto" w:fill="D9D9D9" w:themeFill="background1" w:themeFillShade="D9"/>
+        <w:rPr>
+          <w:rFonts w:ascii="Arial" w:eastAsia="Arial" w:hAnsi="Arial" w:cs="Arial"/>
+        </w:rPr>
+      </w:pPr>
+      <w:r>
+        <w:rPr>
+          <w:rFonts w:ascii="Arial" w:eastAsia="Arial" w:hAnsi="Arial" w:cs="Arial"/>
+        </w:rPr>
+        <w:t>exploitation (such as unpaid labour, modern slavery, human trafficking or cuckooing)</w:t>
+      </w:r>
+    </w:p>
+    <w:p>
+      <w:pPr>
+        <w:pStyle w:val="ListParagraph"/>
+        <w:numPr>
+          <w:ilvl w:val="0"/>
+          <w:numId w:val="7"/>
+        </w:numPr>
+        <w:shd w:val="clear" w:color="auto" w:fill="D9D9D9" w:themeFill="background1" w:themeFillShade="D9"/>
+        <w:rPr>
+          <w:rFonts w:ascii="Arial" w:eastAsia="Arial" w:hAnsi="Arial" w:cs="Arial"/>
+        </w:rPr>
+      </w:pPr>
+      <w:r>
+        <w:rPr>
+          <w:rFonts w:ascii="Arial" w:eastAsia="Arial" w:hAnsi="Arial" w:cs="Arial"/>
+        </w:rPr>
+        <w:t>financial abuse or fraud</w:t>
+      </w:r>
+    </w:p>
+    <w:p>
+      <w:pPr>
+        <w:pStyle w:val="ListParagraph"/>
+        <w:numPr>
+          <w:ilvl w:val="0"/>
+          <w:numId w:val="7"/>
+        </w:numPr>
+        <w:shd w:val="clear" w:color="auto" w:fill="D9D9D9" w:themeFill="background1" w:themeFillShade="D9"/>
+        <w:rPr>
+          <w:rFonts w:ascii="Arial" w:eastAsia="Arial" w:hAnsi="Arial" w:cs="Arial"/>
+        </w:rPr>
+      </w:pPr>
+      <w:r>
+        <w:rPr>
+          <w:rFonts w:ascii="Arial" w:eastAsia="Arial" w:hAnsi="Arial" w:cs="Arial"/>
+        </w:rPr>
+        <w:t>media and public relations</w:t>
+      </w:r>
+    </w:p>
+    <w:p>
+      <w:pPr>
+        <w:pStyle w:val="ListParagraph"/>
+        <w:numPr>
+          <w:ilvl w:val="0"/>
+          <w:numId w:val="7"/>
+        </w:numPr>
+        <w:shd w:val="clear" w:color="auto" w:fill="D9D9D9" w:themeFill="background1" w:themeFillShade="D9"/>
+        <w:rPr>
+          <w:rFonts w:ascii="Arial" w:eastAsia="Arial" w:hAnsi="Arial" w:cs="Arial"/>
+        </w:rPr>
+      </w:pPr>
+      <w:r>
+        <w:rPr>
+          <w:rFonts w:ascii="Arial" w:eastAsia="Arial" w:hAnsi="Arial" w:cs="Arial"/>
+        </w:rPr>
+        <w:t>sex work</w:t>
+      </w:r>
+    </w:p>
+    <w:p>
+      <w:pPr>
+        <w:pStyle w:val="ListParagraph"/>
+        <w:numPr>
+          <w:ilvl w:val="0"/>
+          <w:numId w:val="7"/>
+        </w:numPr>
+        <w:shd w:val="clear" w:color="auto" w:fill="D9D9D9" w:themeFill="background1" w:themeFillShade="D9"/>
+        <w:rPr>
+          <w:rFonts w:ascii="Arial" w:eastAsia="Arial" w:hAnsi="Arial" w:cs="Arial"/>
+        </w:rPr>
+      </w:pPr>
+      <w:r>
+        <w:rPr>
+          <w:rFonts w:ascii="Arial" w:eastAsia="Arial" w:hAnsi="Arial" w:cs="Arial"/>
+        </w:rPr>
+        <w:t>stalking and harassment</w:t>
+      </w:r>
+    </w:p>
+    <w:p>
+      <w:pPr>
+        <w:shd w:val="clear" w:color="auto" w:fill="D9D9D9" w:themeFill="background1" w:themeFillShade="D9"/>
+        <w:rPr>
+          <w:rFonts w:ascii="Arial" w:eastAsia="Arial" w:hAnsi="Arial" w:cs="Arial"/>
+        </w:rPr>
+      </w:pPr>
+      <w:r>
+        <w:rPr>
+          <w:rFonts w:ascii="Arial" w:eastAsia="Arial" w:hAnsi="Arial" w:cs="Arial"/>
+        </w:rPr>
+        <w:t xml:space="preserve">If they apply, you’ll need details about: </w:t>
+      </w:r>
+    </w:p>
+    <w:p>
+      <w:pPr>
+        <w:pStyle w:val="ListParagraph"/>
+        <w:numPr>
+          <w:ilvl w:val="0"/>
+          <w:numId w:val="6"/>
+        </w:numPr>
+        <w:shd w:val="clear" w:color="auto" w:fill="D9D9D9" w:themeFill="background1" w:themeFillShade="D9"/>
+        <w:rPr>
+          <w:rFonts w:ascii="Arial" w:eastAsia="Arial" w:hAnsi="Arial" w:cs="Arial"/>
+        </w:rPr>
+      </w:pPr>
+      <w:r>
+        <w:rPr>
+          <w:rFonts w:ascii="Arial" w:eastAsia="Arial" w:hAnsi="Arial" w:cs="Arial"/>
+        </w:rPr>
+        <w:t>what has happened and when, including incident reports</w:t>
+      </w:r>
+    </w:p>
+    <w:p>
+      <w:pPr>
+        <w:pStyle w:val="ListParagraph"/>
+        <w:numPr>
+          <w:ilvl w:val="0"/>
+          <w:numId w:val="6"/>
+        </w:numPr>
+        <w:shd w:val="clear" w:color="auto" w:fill="D9D9D9" w:themeFill="background1" w:themeFillShade="D9"/>
+        <w:rPr>
+          <w:rFonts w:ascii="Arial" w:eastAsia="Arial" w:hAnsi="Arial" w:cs="Arial"/>
+        </w:rPr>
+      </w:pPr>
+      <w:r>
+        <w:rPr>
+          <w:rFonts w:ascii="Arial" w:eastAsia="Arial" w:hAnsi="Arial" w:cs="Arial"/>
+        </w:rPr>
+        <w:t>any safeguarding concerns or support needed</w:t>
+      </w:r>
+    </w:p>
+    <w:p>
+      <w:pPr>
+        <w:pStyle w:val="ListParagraph"/>
+        <w:numPr>
+          <w:ilvl w:val="0"/>
+          <w:numId w:val="6"/>
+        </w:numPr>
+        <w:shd w:val="clear" w:color="auto" w:fill="D9D9D9" w:themeFill="background1" w:themeFillShade="D9"/>
+        <w:rPr>
+          <w:rFonts w:ascii="Arial" w:eastAsia="Arial" w:hAnsi="Arial" w:cs="Arial"/>
+        </w:rPr>
+      </w:pPr>
+      <w:r>
+        <w:rPr>
+          <w:rFonts w:ascii="Arial" w:eastAsia="Arial" w:hAnsi="Arial" w:cs="Arial"/>
+        </w:rPr>
+        <w:lastRenderedPageBreak/>
+        <w:t>anything else that might be useful for assessors to know</w:t>
+      </w:r>
+    </w:p>
+    <w:p>
+      <w:pPr>
+        <w:pStyle w:val="ListParagraph"/>
+        <w:numPr>
+          <w:ilvl w:val="0"/>
+          <w:numId w:val="6"/>
+        </w:numPr>
+        <w:shd w:val="clear" w:color="auto" w:fill="D9D9D9" w:themeFill="background1" w:themeFillShade="D9"/>
+        <w:rPr>
+          <w:rFonts w:ascii="Arial" w:eastAsia="Arial" w:hAnsi="Arial" w:cs="Arial"/>
+        </w:rPr>
+      </w:pPr>
+      <w:r>
+        <w:rPr>
+          <w:rFonts w:ascii="Arial" w:eastAsia="Arial" w:hAnsi="Arial" w:cs="Arial"/>
+        </w:rPr>
+        <w:t>any location information</w:t>
+      </w:r>
+    </w:p>
+    <w:p>
+      <w:pPr>
+        <w:pStyle w:val="ListParagraph"/>
+        <w:numPr>
+          <w:ilvl w:val="0"/>
+          <w:numId w:val="6"/>
+        </w:numPr>
+        <w:shd w:val="clear" w:color="auto" w:fill="D9D9D9" w:themeFill="background1" w:themeFillShade="D9"/>
+        <w:rPr>
+          <w:rFonts w:ascii="Arial" w:eastAsia="Arial" w:hAnsi="Arial" w:cs="Arial"/>
+        </w:rPr>
+      </w:pPr>
+      <w:r>
+        <w:rPr>
+          <w:rFonts w:ascii="Arial" w:eastAsia="Arial" w:hAnsi="Arial" w:cs="Arial"/>
+        </w:rPr>
+        <w:t>who may be impacted by this concern</w:t>
+      </w:r>
+    </w:p>
+    <w:p>
+      <w:pPr>
+        <w:pStyle w:val="Heading2"/>
         <w:rPr>
           <w:rFonts w:ascii="Arial" w:eastAsia="Arial" w:hAnsi="Arial" w:cs="Arial"/>
           <w:b/>
@@ -3965,69 +4029,13 @@
           <w:bCs/>
           <w:color w:val="auto"/>
         </w:rPr>
-        <w:t>Bail conditions</w:t>
-      </w:r>
-    </w:p>
-    <w:p>
-      <w:pPr>
+        <w:t>Bail information questions</w:t>
+      </w:r>
+    </w:p>
+    <w:p>
+      <w:pPr>
+        <w:pStyle w:val="Heading3"/>
         <w:shd w:val="clear" w:color="auto" w:fill="F2F2F2" w:themeFill="background1" w:themeFillShade="F2"/>
-        <w:rPr>
-          <w:rFonts w:ascii="Arial" w:eastAsia="Arial" w:hAnsi="Arial" w:cs="Arial"/>
-        </w:rPr>
-      </w:pPr>
-      <w:r>
-        <w:rPr>
-          <w:rFonts w:ascii="Arial" w:eastAsia="Arial" w:hAnsi="Arial" w:cs="Arial"/>
-        </w:rPr>
-        <w:t>You’ll need to ask if there are any non-standard bail conditions being considered and any relevant details:</w:t>
-      </w:r>
-    </w:p>
-    <w:p>
-      <w:pPr>
-        <w:pStyle w:val="ListParagraph"/>
-        <w:numPr>
-          <w:ilvl w:val="0"/>
-          <w:numId w:val="5"/>
-        </w:numPr>
-        <w:shd w:val="clear" w:color="auto" w:fill="F2F2F2" w:themeFill="background1" w:themeFillShade="F2"/>
-        <w:rPr>
-          <w:rFonts w:ascii="Arial" w:eastAsia="Arial" w:hAnsi="Arial" w:cs="Arial"/>
-        </w:rPr>
-      </w:pPr>
-      <w:r>
-        <w:rPr>
-          <w:rFonts w:ascii="Arial" w:eastAsia="Arial" w:hAnsi="Arial" w:cs="Arial"/>
-        </w:rPr>
-        <w:t>any restrictions such as curfews</w:t>
-      </w:r>
-    </w:p>
-    <w:p>
-      <w:pPr>
-        <w:pStyle w:val="ListParagraph"/>
-        <w:numPr>
-          <w:ilvl w:val="0"/>
-          <w:numId w:val="5"/>
-        </w:numPr>
-        <w:shd w:val="clear" w:color="auto" w:fill="F2F2F2" w:themeFill="background1" w:themeFillShade="F2"/>
-        <w:rPr>
-          <w:rFonts w:ascii="Arial" w:eastAsia="Arial" w:hAnsi="Arial" w:cs="Arial"/>
-        </w:rPr>
-      </w:pPr>
-      <w:r>
-        <w:rPr>
-          <w:rFonts w:ascii="Arial" w:eastAsia="Arial" w:hAnsi="Arial" w:cs="Arial"/>
-        </w:rPr>
-        <w:t>any limitations on contact with specific individuals</w:t>
-      </w:r>
-    </w:p>
-    <w:p>
-      <w:r>
-        <w:br w:type="page"/>
-      </w:r>
-    </w:p>
-    <w:p>
-      <w:pPr>
-        <w:pStyle w:val="Heading2"/>
         <w:rPr>
           <w:rFonts w:ascii="Arial" w:eastAsia="Arial" w:hAnsi="Arial" w:cs="Arial"/>
           <w:b/>
@@ -4042,6 +4050,84 @@
           <w:bCs/>
           <w:color w:val="auto"/>
         </w:rPr>
+        <w:t>Bail conditions</w:t>
+      </w:r>
+    </w:p>
+    <w:p>
+      <w:pPr>
+        <w:shd w:val="clear" w:color="auto" w:fill="F2F2F2" w:themeFill="background1" w:themeFillShade="F2"/>
+        <w:rPr>
+          <w:rFonts w:ascii="Arial" w:eastAsia="Arial" w:hAnsi="Arial" w:cs="Arial"/>
+        </w:rPr>
+      </w:pPr>
+      <w:r>
+        <w:rPr>
+          <w:rFonts w:ascii="Arial" w:eastAsia="Arial" w:hAnsi="Arial" w:cs="Arial"/>
+        </w:rPr>
+        <w:t>You’ll need to ask if there are any non-standard bail conditions being considered and any relevant details:</w:t>
+      </w:r>
+    </w:p>
+    <w:p>
+      <w:pPr>
+        <w:pStyle w:val="ListParagraph"/>
+        <w:numPr>
+          <w:ilvl w:val="0"/>
+          <w:numId w:val="5"/>
+        </w:numPr>
+        <w:shd w:val="clear" w:color="auto" w:fill="F2F2F2" w:themeFill="background1" w:themeFillShade="F2"/>
+        <w:rPr>
+          <w:rFonts w:ascii="Arial" w:eastAsia="Arial" w:hAnsi="Arial" w:cs="Arial"/>
+        </w:rPr>
+      </w:pPr>
+      <w:r>
+        <w:rPr>
+          <w:rFonts w:ascii="Arial" w:eastAsia="Arial" w:hAnsi="Arial" w:cs="Arial"/>
+        </w:rPr>
+        <w:t>any restrictions such as curfews</w:t>
+      </w:r>
+    </w:p>
+    <w:p>
+      <w:pPr>
+        <w:pStyle w:val="ListParagraph"/>
+        <w:numPr>
+          <w:ilvl w:val="0"/>
+          <w:numId w:val="5"/>
+        </w:numPr>
+        <w:shd w:val="clear" w:color="auto" w:fill="F2F2F2" w:themeFill="background1" w:themeFillShade="F2"/>
+        <w:rPr>
+          <w:rFonts w:ascii="Arial" w:eastAsia="Arial" w:hAnsi="Arial" w:cs="Arial"/>
+        </w:rPr>
+      </w:pPr>
+      <w:r>
+        <w:rPr>
+          <w:rFonts w:ascii="Arial" w:eastAsia="Arial" w:hAnsi="Arial" w:cs="Arial"/>
+        </w:rPr>
+        <w:t>any limitations on contact with specific individuals</w:t>
+      </w:r>
+    </w:p>
+    <w:p>
+      <w:r>
+        <w:br w:type="page"/>
+      </w:r>
+    </w:p>
+    <w:p>
+      <w:pPr>
+        <w:pStyle w:val="Heading2"/>
+        <w:rPr>
+          <w:rFonts w:ascii="Arial" w:eastAsia="Arial" w:hAnsi="Arial" w:cs="Arial"/>
+          <w:b/>
+          <w:bCs/>
+          <w:color w:val="auto"/>
+        </w:rPr>
+      </w:pPr>
+      <w:r>
+        <w:rPr>
+          <w:rFonts w:ascii="Arial" w:eastAsia="Arial" w:hAnsi="Arial" w:cs="Arial"/>
+          <w:b/>
+          <w:bCs/>
+          <w:color w:val="auto"/>
+        </w:rPr>
+        <w:lastRenderedPageBreak/>
         <w:t>Equality and diversity monitoring information</w:t>
       </w:r>
     </w:p>
@@ -4426,11 +4512,19 @@
           <w:rFonts w:ascii="Arial" w:eastAsia="Arial" w:hAnsi="Arial" w:cs="Arial"/>
         </w:rPr>
       </w:pPr>
-      <w:r>
-        <w:rPr>
-          <w:rFonts w:ascii="Arial" w:eastAsia="Arial" w:hAnsi="Arial" w:cs="Arial"/>
-        </w:rPr>
-        <w:t>other ethnic group (Arab, any other ethnic group)</w:t>
+      <w:proofErr w:type="gramStart"/>
+      <w:r>
+        <w:rPr>
+          <w:rFonts w:ascii="Arial" w:eastAsia="Arial" w:hAnsi="Arial" w:cs="Arial"/>
+        </w:rPr>
+        <w:t>other</w:t>
+      </w:r>
+      <w:proofErr w:type="gramEnd"/>
+      <w:r>
+        <w:rPr>
+          <w:rFonts w:ascii="Arial" w:eastAsia="Arial" w:hAnsi="Arial" w:cs="Arial"/>
+        </w:rPr>
+        <w:t xml:space="preserve"> ethnic group (Arab, any other ethnic group)</w:t>
       </w:r>
     </w:p>
     <w:p>
@@ -4560,6 +4654,7 @@
         <w:rPr>
           <w:rFonts w:ascii="Arial" w:eastAsia="Arial" w:hAnsi="Arial" w:cs="Arial"/>
         </w:rPr>
+        <w:lastRenderedPageBreak/>
         <w:t>Buddhist</w:t>
       </w:r>
     </w:p>
@@ -4794,12 +4889,12 @@
       </w:pPr>
     </w:p>
     <w:sectPr>
-      <w:headerReference w:type="even" r:id="rId15"/>
-      <w:headerReference w:type="default" r:id="rId16"/>
-      <w:footerReference w:type="even" r:id="rId17"/>
-      <w:footerReference w:type="default" r:id="rId18"/>
-      <w:headerReference w:type="first" r:id="rId19"/>
-      <w:footerReference w:type="first" r:id="rId20"/>
+      <w:headerReference w:type="even" r:id="rId10"/>
+      <w:headerReference w:type="default" r:id="rId11"/>
+      <w:footerReference w:type="even" r:id="rId12"/>
+      <w:footerReference w:type="default" r:id="rId13"/>
+      <w:headerReference w:type="first" r:id="rId14"/>
+      <w:footerReference w:type="first" r:id="rId15"/>
       <w:pgSz w:w="11906" w:h="16838"/>
       <w:pgMar w:top="720" w:right="720" w:bottom="720" w:left="720" w:header="720" w:footer="720" w:gutter="0"/>
       <w:cols w:space="720"/>
@@ -4807,79 +4902,6 @@
     </w:sectPr>
   </w:body>
 </w:document>
-</file>
-
-<file path=word/comments.xml><?xml version="1.0" encoding="utf-8"?>
-<w:comments xmlns:wpc="http://schemas.microsoft.com/office/word/2010/wordprocessingCanvas" xmlns:cx="http://schemas.microsoft.com/office/drawing/2014/chartex" xmlns:cx1="http://schemas.microsoft.com/office/drawing/2015/9/8/chartex" xmlns:cx2="http://schemas.microsoft.com/office/drawing/2015/10/21/chartex" xmlns:cx3="http://schemas.microsoft.com/office/drawing/2016/5/9/chartex" xmlns:cx4="http://schemas.microsoft.com/office/drawing/2016/5/10/chartex" xmlns:cx5="http://schemas.microsoft.com/office/drawing/2016/5/11/chartex" xmlns:cx6="http://schemas.microsoft.com/office/drawing/2016/5/12/chartex" xmlns:cx7="http://schemas.microsoft.com/office/drawing/2016/5/13/chartex" xmlns:cx8="http://schemas.microsoft.com/office/drawing/2016/5/14/chartex" xmlns:mc="http://schemas.openxmlformats.org/markup-compatibility/2006" xmlns:aink="http://schemas.microsoft.com/office/drawing/2016/ink" xmlns:am3d="http://schemas.microsoft.com/office/drawing/2017/model3d" xmlns:o="urn:schemas-microsoft-com:office:office" xmlns:oel="http://schemas.microsoft.com/office/2019/extlst" xmlns:r="http://schemas.openxmlformats.org/officeDocument/2006/relationships" xmlns:m="http://schemas.openxmlformats.org/officeDocument/2006/math" xmlns:v="urn:schemas-microsoft-com:vml" xmlns:wp14="http://schemas.microsoft.com/office/word/2010/wordprocessingDrawing" xmlns:wp="http://schemas.openxmlformats.org/drawingml/2006/wordprocessingDrawing" xmlns:w10="urn:schemas-microsoft-com:office:word" xmlns:w="http://schemas.openxmlformats.org/wordprocessingml/2006/main" xmlns:w14="http://schemas.microsoft.com/office/word/2010/wordml" xmlns:w15="http://schemas.microsoft.com/office/word/2012/wordml" xmlns:w16cex="http://schemas.microsoft.com/office/word/2018/wordml/cex" xmlns:w16cid="http://schemas.microsoft.com/office/word/2016/wordml/cid" xmlns:w16="http://schemas.microsoft.com/office/word/2018/wordml" xmlns:w16du="http://schemas.microsoft.com/office/word/2023/wordml/word16du" xmlns:w16sdtdh="http://schemas.microsoft.com/office/word/2020/wordml/sdtdatahash" xmlns:w16sdtfl="http://schemas.microsoft.com/office/word/2024/wordml/sdtformatlock" xmlns:w16se="http://schemas.microsoft.com/office/word/2015/wordml/symex" xmlns:wpg="http://schemas.microsoft.com/office/word/2010/wordprocessingGroup" xmlns:wpi="http://schemas.microsoft.com/office/word/2010/wordprocessingInk" xmlns:wne="http://schemas.microsoft.com/office/word/2006/wordml" xmlns:wps="http://schemas.microsoft.com/office/word/2010/wordprocessingShape" mc:Ignorable="w14 w15 w16se w16cid w16 w16cex w16sdtdh w16sdtfl w16du wp14">
-  <w:comment w:id="0" w:author="Francesca Scavone" w:date="2025-03-31T15:46:00Z" w:initials="FS">
-    <w:p>
-      <w:r>
-        <w:annotationRef/>
-      </w:r>
-      <w:r>
-        <w:t>I take it we can't nest bullet points</w:t>
-      </w:r>
-    </w:p>
-  </w:comment>
-  <w:comment w:id="1" w:author="Francesca Scavone" w:date="2025-03-31T15:47:00Z" w:initials="FS">
-    <w:p>
-      <w:r>
-        <w:annotationRef/>
-      </w:r>
-      <w:r>
-        <w:t>- any multi-agency risk management arrangements such as: </w:t>
-      </w:r>
-    </w:p>
-    <w:p>
-      <w:r>
-        <w:t xml:space="preserve">     - Multi-Agency Public Protection Arrangements (MAPPA) </w:t>
-      </w:r>
-    </w:p>
-    <w:p>
-      <w:r>
-        <w:t xml:space="preserve">      - Multi-Agency Risk Assessment Conference (MARAC) </w:t>
-      </w:r>
-    </w:p>
-    <w:p>
-      <w:r>
-        <w:t xml:space="preserve">      - Integrated Offender Management (IOM) </w:t>
-      </w:r>
-    </w:p>
-  </w:comment>
-</w:comments>
-</file>
-
-<file path=word/commentsExtended.xml><?xml version="1.0" encoding="utf-8"?>
-<w15:commentsEx xmlns:wpc="http://schemas.microsoft.com/office/word/2010/wordprocessingCanvas" xmlns:cx="http://schemas.microsoft.com/office/drawing/2014/chartex" xmlns:cx1="http://schemas.microsoft.com/office/drawing/2015/9/8/chartex" xmlns:cx2="http://schemas.microsoft.com/office/drawing/2015/10/21/chartex" xmlns:cx3="http://schemas.microsoft.com/office/drawing/2016/5/9/chartex" xmlns:cx4="http://schemas.microsoft.com/office/drawing/2016/5/10/chartex" xmlns:cx5="http://schemas.microsoft.com/office/drawing/2016/5/11/chartex" xmlns:cx6="http://schemas.microsoft.com/office/drawing/2016/5/12/chartex" xmlns:cx7="http://schemas.microsoft.com/office/drawing/2016/5/13/chartex" xmlns:cx8="http://schemas.microsoft.com/office/drawing/2016/5/14/chartex" xmlns:mc="http://schemas.openxmlformats.org/markup-compatibility/2006" xmlns:aink="http://schemas.microsoft.com/office/drawing/2016/ink" xmlns:am3d="http://schemas.microsoft.com/office/drawing/2017/model3d" xmlns:o="urn:schemas-microsoft-com:office:office" xmlns:oel="http://schemas.microsoft.com/office/2019/extlst" xmlns:r="http://schemas.openxmlformats.org/officeDocument/2006/relationships" xmlns:m="http://schemas.openxmlformats.org/officeDocument/2006/math" xmlns:v="urn:schemas-microsoft-com:vml" xmlns:wp14="http://schemas.microsoft.com/office/word/2010/wordprocessingDrawing" xmlns:wp="http://schemas.openxmlformats.org/drawingml/2006/wordprocessingDrawing" xmlns:w10="urn:schemas-microsoft-com:office:word" xmlns:w="http://schemas.openxmlformats.org/wordprocessingml/2006/main" xmlns:w14="http://schemas.microsoft.com/office/word/2010/wordml" xmlns:w15="http://schemas.microsoft.com/office/word/2012/wordml" xmlns:w16cex="http://schemas.microsoft.com/office/word/2018/wordml/cex" xmlns:w16cid="http://schemas.microsoft.com/office/word/2016/wordml/cid" xmlns:w16="http://schemas.microsoft.com/office/word/2018/wordml" xmlns:w16du="http://schemas.microsoft.com/office/word/2023/wordml/word16du" xmlns:w16sdtdh="http://schemas.microsoft.com/office/word/2020/wordml/sdtdatahash" xmlns:w16sdtfl="http://schemas.microsoft.com/office/word/2024/wordml/sdtformatlock" xmlns:w16se="http://schemas.microsoft.com/office/word/2015/wordml/symex" xmlns:wpg="http://schemas.microsoft.com/office/word/2010/wordprocessingGroup" xmlns:wpi="http://schemas.microsoft.com/office/word/2010/wordprocessingInk" xmlns:wne="http://schemas.microsoft.com/office/word/2006/wordml" xmlns:wps="http://schemas.microsoft.com/office/word/2010/wordprocessingShape" mc:Ignorable="w14 w15 w16se w16cid w16 w16cex w16sdtdh w16sdtfl w16du wp14">
-  <w15:commentEx w15:paraId="4976A3B0" w15:done="1"/>
-  <w15:commentEx w15:paraId="7F45695C" w15:paraIdParent="4976A3B0" w15:done="1"/>
-</w15:commentsEx>
-</file>
-
-<file path=word/commentsExtensible.xml><?xml version="1.0" encoding="utf-8"?>
-<w16cex:commentsExtensible xmlns:wpc="http://schemas.microsoft.com/office/word/2010/wordprocessingCanvas" xmlns:cx="http://schemas.microsoft.com/office/drawing/2014/chartex" xmlns:cx1="http://schemas.microsoft.com/office/drawing/2015/9/8/chartex" xmlns:cx2="http://schemas.microsoft.com/office/drawing/2015/10/21/chartex" xmlns:cx3="http://schemas.microsoft.com/office/drawing/2016/5/9/chartex" xmlns:cx4="http://schemas.microsoft.com/office/drawing/2016/5/10/chartex" xmlns:cx5="http://schemas.microsoft.com/office/drawing/2016/5/11/chartex" xmlns:cx6="http://schemas.microsoft.com/office/drawing/2016/5/12/chartex" xmlns:cx7="http://schemas.microsoft.com/office/drawing/2016/5/13/chartex" xmlns:cx8="http://schemas.microsoft.com/office/drawing/2016/5/14/chartex" xmlns:cr="http://schemas.microsoft.com/office/comments/2020/reactions" xmlns:mc="http://schemas.openxmlformats.org/markup-compatibility/2006" xmlns:aink="http://schemas.microsoft.com/office/drawing/2016/ink" xmlns:am3d="http://schemas.microsoft.com/office/drawing/2017/model3d" xmlns:o="urn:schemas-microsoft-com:office:office" xmlns:oel="http://schemas.microsoft.com/office/2019/extlst" xmlns:r="http://schemas.openxmlformats.org/officeDocument/2006/relationships" xmlns:m="http://schemas.openxmlformats.org/officeDocument/2006/math" xmlns:v="urn:schemas-microsoft-com:vml" xmlns:wp14="http://schemas.microsoft.com/office/word/2010/wordprocessingDrawing" xmlns:wp="http://schemas.openxmlformats.org/drawingml/2006/wordprocessingDrawing" xmlns:w10="urn:schemas-microsoft-com:office:word" xmlns:w="http://schemas.openxmlformats.org/wordprocessingml/2006/main" xmlns:w14="http://schemas.microsoft.com/office/word/2010/wordml" xmlns:w15="http://schemas.microsoft.com/office/word/2012/wordml" xmlns:w16cex="http://schemas.microsoft.com/office/word/2018/wordml/cex" xmlns:w16cid="http://schemas.microsoft.com/office/word/2016/wordml/cid" xmlns:w16="http://schemas.microsoft.com/office/word/2018/wordml" xmlns:w16du="http://schemas.microsoft.com/office/word/2023/wordml/word16du" xmlns:w16sdtdh="http://schemas.microsoft.com/office/word/2020/wordml/sdtdatahash" xmlns:w16sdtfl="http://schemas.microsoft.com/office/word/2024/wordml/sdtformatlock" xmlns:w16se="http://schemas.microsoft.com/office/word/2015/wordml/symex" xmlns:wpg="http://schemas.microsoft.com/office/word/2010/wordprocessingGroup" xmlns:wpi="http://schemas.microsoft.com/office/word/2010/wordprocessingInk" xmlns:wne="http://schemas.microsoft.com/office/word/2006/wordml" xmlns:wps="http://schemas.microsoft.com/office/word/2010/wordprocessingShape" mc:Ignorable="w14 w15 w16se w16cid w16 w16cex w16sdtdh w16sdtfl cr w16du wp14">
-  <w16cex:commentExtensible w16cex:durableId="3BF0EE93" w16cex:dateUtc="2025-03-31T14:46:00Z">
-    <w16cex:extLst>
-      <w16:ext w16:uri="{CE6994B0-6A32-4C9F-8C6B-6E91EDA988CE}">
-        <cr:reactions xmlns:cr="http://schemas.microsoft.com/office/comments/2020/reactions">
-          <cr:reaction reactionType="1">
-            <cr:reactionInfo dateUtc="2025-03-31T14:51:33Z">
-              <cr:user userId="S::becca.gorton@guest.vivace.tech::a06f477c-432c-482d-9e12-63818c728702" userProvider="AD" userName="Becca Gorton"/>
-            </cr:reactionInfo>
-          </cr:reaction>
-        </cr:reactions>
-      </w16:ext>
-    </w16cex:extLst>
-  </w16cex:commentExtensible>
-  <w16cex:commentExtensible w16cex:durableId="445CD3B1" w16cex:dateUtc="2025-03-31T14:47:00Z"/>
-</w16cex:commentsExtensible>
-</file>
-
-<file path=word/commentsIds.xml><?xml version="1.0" encoding="utf-8"?>
-<w16cid:commentsIds xmlns:wpc="http://schemas.microsoft.com/office/word/2010/wordprocessingCanvas" xmlns:cx="http://schemas.microsoft.com/office/drawing/2014/chartex" xmlns:cx1="http://schemas.microsoft.com/office/drawing/2015/9/8/chartex" xmlns:cx2="http://schemas.microsoft.com/office/drawing/2015/10/21/chartex" xmlns:cx3="http://schemas.microsoft.com/office/drawing/2016/5/9/chartex" xmlns:cx4="http://schemas.microsoft.com/office/drawing/2016/5/10/chartex" xmlns:cx5="http://schemas.microsoft.com/office/drawing/2016/5/11/chartex" xmlns:cx6="http://schemas.microsoft.com/office/drawing/2016/5/12/chartex" xmlns:cx7="http://schemas.microsoft.com/office/drawing/2016/5/13/chartex" xmlns:cx8="http://schemas.microsoft.com/office/drawing/2016/5/14/chartex" xmlns:mc="http://schemas.openxmlformats.org/markup-compatibility/2006" xmlns:aink="http://schemas.microsoft.com/office/drawing/2016/ink" xmlns:am3d="http://schemas.microsoft.com/office/drawing/2017/model3d" xmlns:o="urn:schemas-microsoft-com:office:office" xmlns:oel="http://schemas.microsoft.com/office/2019/extlst" xmlns:r="http://schemas.openxmlformats.org/officeDocument/2006/relationships" xmlns:m="http://schemas.openxmlformats.org/officeDocument/2006/math" xmlns:v="urn:schemas-microsoft-com:vml" xmlns:wp14="http://schemas.microsoft.com/office/word/2010/wordprocessingDrawing" xmlns:wp="http://schemas.openxmlformats.org/drawingml/2006/wordprocessingDrawing" xmlns:w10="urn:schemas-microsoft-com:office:word" xmlns:w="http://schemas.openxmlformats.org/wordprocessingml/2006/main" xmlns:w14="http://schemas.microsoft.com/office/word/2010/wordml" xmlns:w15="http://schemas.microsoft.com/office/word/2012/wordml" xmlns:w16cex="http://schemas.microsoft.com/office/word/2018/wordml/cex" xmlns:w16cid="http://schemas.microsoft.com/office/word/2016/wordml/cid" xmlns:w16="http://schemas.microsoft.com/office/word/2018/wordml" xmlns:w16du="http://schemas.microsoft.com/office/word/2023/wordml/word16du" xmlns:w16sdtdh="http://schemas.microsoft.com/office/word/2020/wordml/sdtdatahash" xmlns:w16sdtfl="http://schemas.microsoft.com/office/word/2024/wordml/sdtformatlock" xmlns:w16se="http://schemas.microsoft.com/office/word/2015/wordml/symex" xmlns:wpg="http://schemas.microsoft.com/office/word/2010/wordprocessingGroup" xmlns:wpi="http://schemas.microsoft.com/office/word/2010/wordprocessingInk" xmlns:wne="http://schemas.microsoft.com/office/word/2006/wordml" xmlns:wps="http://schemas.microsoft.com/office/word/2010/wordprocessingShape" mc:Ignorable="w14 w15 w16se w16cid w16 w16cex w16sdtdh w16sdtfl w16du wp14">
-  <w16cid:commentId w16cid:paraId="4976A3B0" w16cid:durableId="3BF0EE93"/>
-  <w16cid:commentId w16cid:paraId="7F45695C" w16cid:durableId="445CD3B1"/>
-</w16cid:commentsIds>
 </file>
 
 <file path=word/endnotes.xml><?xml version="1.0" encoding="utf-8"?>
@@ -4994,7 +5016,7 @@
             </wp:anchor>
           </w:drawing>
         </mc:Choice>
-        <mc:Fallback xmlns:aclsh="http://schemas.microsoft.com/office/drawing/2020/classificationShape" xmlns:a="http://schemas.openxmlformats.org/drawingml/2006/main">
+        <mc:Fallback xmlns:a="http://schemas.openxmlformats.org/drawingml/2006/main" xmlns:aclsh="http://schemas.microsoft.com/office/drawing/2020/classificationShape">
           <w:pict>
             <v:shapetype id="_x0000_t202" coordsize="21600,21600" o:spt="202" path="m,l,21600r21600,l21600,xe" w14:anchorId="1CA50572">
               <v:stroke joinstyle="miter"/>
@@ -5183,7 +5205,7 @@
             </wp:anchor>
           </w:drawing>
         </mc:Choice>
-        <mc:Fallback xmlns:aclsh="http://schemas.microsoft.com/office/drawing/2020/classificationShape" xmlns:a="http://schemas.openxmlformats.org/drawingml/2006/main">
+        <mc:Fallback xmlns:a="http://schemas.openxmlformats.org/drawingml/2006/main" xmlns:aclsh="http://schemas.microsoft.com/office/drawing/2020/classificationShape">
           <w:pict>
             <v:shapetype id="_x0000_t202" coordsize="21600,21600" o:spt="202" path="m,l,21600r21600,l21600,xe" w14:anchorId="51416D88">
               <v:stroke joinstyle="miter"/>
@@ -5314,7 +5336,7 @@
             </wp:anchor>
           </w:drawing>
         </mc:Choice>
-        <mc:Fallback xmlns:aclsh="http://schemas.microsoft.com/office/drawing/2020/classificationShape" xmlns:a="http://schemas.openxmlformats.org/drawingml/2006/main">
+        <mc:Fallback xmlns:a="http://schemas.openxmlformats.org/drawingml/2006/main" xmlns:aclsh="http://schemas.microsoft.com/office/drawing/2020/classificationShape">
           <w:pict>
             <v:shapetype id="_x0000_t202" coordsize="21600,21600" o:spt="202" path="m,l,21600r21600,l21600,xe" w14:anchorId="7AB5D2B5">
               <v:stroke joinstyle="miter"/>
@@ -5470,7 +5492,7 @@
             </wp:anchor>
           </w:drawing>
         </mc:Choice>
-        <mc:Fallback xmlns:aclsh="http://schemas.microsoft.com/office/drawing/2020/classificationShape" xmlns:a="http://schemas.openxmlformats.org/drawingml/2006/main">
+        <mc:Fallback xmlns:a="http://schemas.openxmlformats.org/drawingml/2006/main" xmlns:aclsh="http://schemas.microsoft.com/office/drawing/2020/classificationShape">
           <w:pict>
             <v:shapetype id="_x0000_t202" coordsize="21600,21600" o:spt="202" path="m,l,21600r21600,l21600,xe" w14:anchorId="0D0C7808">
               <v:stroke joinstyle="miter"/>
@@ -5703,7 +5725,7 @@
             </wp:anchor>
           </w:drawing>
         </mc:Choice>
-        <mc:Fallback xmlns:aclsh="http://schemas.microsoft.com/office/drawing/2020/classificationShape" xmlns:a="http://schemas.openxmlformats.org/drawingml/2006/main">
+        <mc:Fallback xmlns:a="http://schemas.openxmlformats.org/drawingml/2006/main" xmlns:aclsh="http://schemas.microsoft.com/office/drawing/2020/classificationShape">
           <w:pict>
             <v:shapetype id="_x0000_t202" coordsize="21600,21600" o:spt="202" path="m,l,21600r21600,l21600,xe" w14:anchorId="1672A43E">
               <v:stroke joinstyle="miter"/>
@@ -10166,14 +10188,6 @@
     <w:abstractNumId w:val="35"/>
   </w:num>
 </w:numbering>
-</file>
-
-<file path=word/people.xml><?xml version="1.0" encoding="utf-8"?>
-<w15:people xmlns:wpc="http://schemas.microsoft.com/office/word/2010/wordprocessingCanvas" xmlns:cx="http://schemas.microsoft.com/office/drawing/2014/chartex" xmlns:cx1="http://schemas.microsoft.com/office/drawing/2015/9/8/chartex" xmlns:cx2="http://schemas.microsoft.com/office/drawing/2015/10/21/chartex" xmlns:cx3="http://schemas.microsoft.com/office/drawing/2016/5/9/chartex" xmlns:cx4="http://schemas.microsoft.com/office/drawing/2016/5/10/chartex" xmlns:cx5="http://schemas.microsoft.com/office/drawing/2016/5/11/chartex" xmlns:cx6="http://schemas.microsoft.com/office/drawing/2016/5/12/chartex" xmlns:cx7="http://schemas.microsoft.com/office/drawing/2016/5/13/chartex" xmlns:cx8="http://schemas.microsoft.com/office/drawing/2016/5/14/chartex" xmlns:mc="http://schemas.openxmlformats.org/markup-compatibility/2006" xmlns:aink="http://schemas.microsoft.com/office/drawing/2016/ink" xmlns:am3d="http://schemas.microsoft.com/office/drawing/2017/model3d" xmlns:o="urn:schemas-microsoft-com:office:office" xmlns:oel="http://schemas.microsoft.com/office/2019/extlst" xmlns:r="http://schemas.openxmlformats.org/officeDocument/2006/relationships" xmlns:m="http://schemas.openxmlformats.org/officeDocument/2006/math" xmlns:v="urn:schemas-microsoft-com:vml" xmlns:wp14="http://schemas.microsoft.com/office/word/2010/wordprocessingDrawing" xmlns:wp="http://schemas.openxmlformats.org/drawingml/2006/wordprocessingDrawing" xmlns:w10="urn:schemas-microsoft-com:office:word" xmlns:w="http://schemas.openxmlformats.org/wordprocessingml/2006/main" xmlns:w14="http://schemas.microsoft.com/office/word/2010/wordml" xmlns:w15="http://schemas.microsoft.com/office/word/2012/wordml" xmlns:w16cex="http://schemas.microsoft.com/office/word/2018/wordml/cex" xmlns:w16cid="http://schemas.microsoft.com/office/word/2016/wordml/cid" xmlns:w16="http://schemas.microsoft.com/office/word/2018/wordml" xmlns:w16du="http://schemas.microsoft.com/office/word/2023/wordml/word16du" xmlns:w16sdtdh="http://schemas.microsoft.com/office/word/2020/wordml/sdtdatahash" xmlns:w16sdtfl="http://schemas.microsoft.com/office/word/2024/wordml/sdtformatlock" xmlns:w16se="http://schemas.microsoft.com/office/word/2015/wordml/symex" xmlns:wpg="http://schemas.microsoft.com/office/word/2010/wordprocessingGroup" xmlns:wpi="http://schemas.microsoft.com/office/word/2010/wordprocessingInk" xmlns:wne="http://schemas.microsoft.com/office/word/2006/wordml" xmlns:wps="http://schemas.microsoft.com/office/word/2010/wordprocessingShape" mc:Ignorable="w14 w15 w16se w16cid w16 w16cex w16sdtdh w16sdtfl w16du wp14">
-  <w15:person w15:author="Francesca Scavone">
-    <w15:presenceInfo w15:providerId="AD" w15:userId="S::francesca.scavone@guest.vivace.tech::c7f85cfe-085b-4e03-a248-da3499979af4"/>
-  </w15:person>
-</w15:people>
 </file>
 
 <file path=word/styles.xml><?xml version="1.0" encoding="utf-8"?>
@@ -11402,11 +11416,6 @@
 </file>
 
 <file path=customXml/item1.xml><?xml version="1.0" encoding="utf-8"?>
-<?mso-contentType ?>
-<SharedContentType xmlns="Microsoft.SharePoint.Taxonomy.ContentTypeSync" SourceId="e1ee200c-8435-43d4-9d7b-082cad977973" ContentTypeId="0x0101" PreviousValue="false"/>
-</file>
-
-<file path=customXml/item2.xml><?xml version="1.0" encoding="utf-8"?>
 <ct:contentTypeSchema xmlns:ct="http://schemas.microsoft.com/office/2006/metadata/contentType" xmlns:ma="http://schemas.microsoft.com/office/2006/metadata/properties/metaAttributes" ct:_="" ma:_="" ma:contentTypeName="Document" ma:contentTypeID="0x0101002C065542394F654687D98EDD28BEDE4D" ma:contentTypeVersion="8" ma:contentTypeDescription="Create a new document." ma:contentTypeScope="" ma:versionID="d77934a7bcf1f9e7fba3db882953388a">
   <xsd:schema xmlns:xsd="http://www.w3.org/2001/XMLSchema" xmlns:xs="http://www.w3.org/2001/XMLSchema" xmlns:p="http://schemas.microsoft.com/office/2006/metadata/properties" xmlns:ns2="1e250501-3629-44c8-b835-55312433847f" targetNamespace="http://schemas.microsoft.com/office/2006/metadata/properties" ma:root="true" ma:fieldsID="d520629d7010ed6fe36eaf927f693835" ns2:_="">
     <xsd:import namespace="1e250501-3629-44c8-b835-55312433847f"/>
@@ -11574,13 +11583,7 @@
 </ct:contentTypeSchema>
 </file>
 
-<file path=customXml/item3.xml><?xml version="1.0" encoding="utf-8"?>
-<p:properties xmlns:p="http://schemas.microsoft.com/office/2006/metadata/properties" xmlns:xsi="http://www.w3.org/2001/XMLSchema-instance" xmlns:pc="http://schemas.microsoft.com/office/infopath/2007/PartnerControls">
-  <documentManagement/>
-</p:properties>
-</file>
-
-<file path=customXml/item4.xml><?xml version="1.0" encoding="utf-8"?>
+<file path=customXml/item2.xml><?xml version="1.0" encoding="utf-8"?>
 <?mso-contentType ?>
 <FormTemplates xmlns="http://schemas.microsoft.com/sharepoint/v3/contenttype/forms">
   <Display>DocumentLibraryForm</Display>
@@ -11589,16 +11592,36 @@
 </FormTemplates>
 </file>
 
+<file path=customXml/item3.xml><?xml version="1.0" encoding="utf-8"?>
+<p:properties xmlns:p="http://schemas.microsoft.com/office/2006/metadata/properties" xmlns:xsi="http://www.w3.org/2001/XMLSchema-instance" xmlns:pc="http://schemas.microsoft.com/office/infopath/2007/PartnerControls">
+  <documentManagement/>
+</p:properties>
+</file>
+
 <file path=customXml/itemProps1.xml><?xml version="1.0" encoding="utf-8"?>
-<ds:datastoreItem xmlns:ds="http://schemas.openxmlformats.org/officeDocument/2006/customXml" ds:itemID="{CCDAC16A-69A9-4BCD-8E03-9B646772AC36}">
+<ds:datastoreItem xmlns:ds="http://schemas.openxmlformats.org/officeDocument/2006/customXml" ds:itemID="{55B10EFB-F127-4751-9DDD-53F08DC791B0}">
   <ds:schemaRefs>
-    <ds:schemaRef ds:uri="Microsoft.SharePoint.Taxonomy.ContentTypeSync"/>
+    <ds:schemaRef ds:uri="http://schemas.microsoft.com/office/2006/metadata/contentType"/>
+    <ds:schemaRef ds:uri="http://schemas.microsoft.com/office/2006/metadata/properties/metaAttributes"/>
+    <ds:schemaRef ds:uri="http://www.w3.org/2001/XMLSchema"/>
+    <ds:schemaRef ds:uri="http://schemas.microsoft.com/office/2006/metadata/properties"/>
+    <ds:schemaRef ds:uri="1e250501-3629-44c8-b835-55312433847f"/>
+    <ds:schemaRef ds:uri="http://schemas.microsoft.com/office/2006/documentManagement/types"/>
+    <ds:schemaRef ds:uri="http://schemas.microsoft.com/office/infopath/2007/PartnerControls"/>
+    <ds:schemaRef ds:uri="http://schemas.openxmlformats.org/package/2006/metadata/core-properties"/>
+    <ds:schemaRef ds:uri="http://purl.org/dc/elements/1.1/"/>
+    <ds:schemaRef ds:uri="http://purl.org/dc/terms/"/>
+    <ds:schemaRef ds:uri="http://schemas.microsoft.com/internal/obd"/>
   </ds:schemaRefs>
 </ds:datastoreItem>
 </file>
 
 <file path=customXml/itemProps2.xml><?xml version="1.0" encoding="utf-8"?>
-<ds:datastoreItem xmlns:ds="http://schemas.openxmlformats.org/officeDocument/2006/customXml" ds:itemID="{55B10EFB-F127-4751-9DDD-53F08DC791B0}"/>
+<ds:datastoreItem xmlns:ds="http://schemas.openxmlformats.org/officeDocument/2006/customXml" ds:itemID="{77BD0D3C-7326-44E7-9408-652C8D18A962}">
+  <ds:schemaRefs>
+    <ds:schemaRef ds:uri="http://schemas.microsoft.com/sharepoint/v3/contenttype/forms"/>
+  </ds:schemaRefs>
+</ds:datastoreItem>
 </file>
 
 <file path=customXml/itemProps3.xml><?xml version="1.0" encoding="utf-8"?>
@@ -11606,17 +11629,6 @@
   <ds:schemaRefs>
     <ds:schemaRef ds:uri="http://schemas.microsoft.com/office/2006/metadata/properties"/>
     <ds:schemaRef ds:uri="http://schemas.microsoft.com/office/infopath/2007/PartnerControls"/>
-    <ds:schemaRef ds:uri="c1a8c566-7995-4067-b054-d0933b31145e"/>
-    <ds:schemaRef ds:uri="http://schemas.microsoft.com/sharepoint/v3"/>
-    <ds:schemaRef ds:uri="74ab2a08-9ed8-412d-a5a2-18379446af30"/>
-  </ds:schemaRefs>
-</ds:datastoreItem>
-</file>
-
-<file path=customXml/itemProps4.xml><?xml version="1.0" encoding="utf-8"?>
-<ds:datastoreItem xmlns:ds="http://schemas.openxmlformats.org/officeDocument/2006/customXml" ds:itemID="{77BD0D3C-7326-44E7-9408-652C8D18A962}">
-  <ds:schemaRefs>
-    <ds:schemaRef ds:uri="http://schemas.microsoft.com/sharepoint/v3/contenttype/forms"/>
   </ds:schemaRefs>
 </ds:datastoreItem>
 </file>
</xml_diff>